<commit_message>
Fixed typo in installation manual
</commit_message>
<xml_diff>
--- a/Control Box Software Setup/installation-manual.docx
+++ b/Control Box Software Setup/installation-manual.docx
@@ -284,7 +284,21 @@
         <w:rPr>
           <w:lang w:val="en-US"/>
         </w:rPr>
-        <w:t>Relay Control: These signals control go to the Economizer board to control the relays.</w:t>
+        <w:t>Relay</w:t>
+      </w:r>
+      <w:r>
+        <w:rPr>
+          <w:lang w:val="en-US"/>
+        </w:rPr>
+        <w:t xml:space="preserve"> Control: These signals </w:t>
+      </w:r>
+      <w:bookmarkStart w:id="0" w:name="_GoBack"/>
+      <w:bookmarkEnd w:id="0"/>
+      <w:r>
+        <w:rPr>
+          <w:lang w:val="en-US"/>
+        </w:rPr>
+        <w:t>go to the Economizer board to control the relays.</w:t>
       </w:r>
     </w:p>
     <w:p>
@@ -3597,15 +3611,7 @@
         <w:rPr>
           <w:lang w:val="en-US"/>
         </w:rPr>
-        <w:t xml:space="preserve"> ‘adm</w:t>
-      </w:r>
-      <w:bookmarkStart w:id="0" w:name="_GoBack"/>
-      <w:bookmarkEnd w:id="0"/>
-      <w:r>
-        <w:rPr>
-          <w:lang w:val="en-US"/>
-        </w:rPr>
-        <w:t>in’ user is ‘password’. Please change the default password after your first login.</w:t>
+        <w:t xml:space="preserve"> ‘admin’ user is ‘password’. Please change the default password after your first login.</w:t>
       </w:r>
     </w:p>
     <w:p>

</xml_diff>

<commit_message>
installation manual: fix typo
</commit_message>
<xml_diff>
--- a/Control Box Software Setup/installation-manual.docx
+++ b/Control Box Software Setup/installation-manual.docx
@@ -292,8 +292,6 @@
         </w:rPr>
         <w:t xml:space="preserve"> Control: These signals </w:t>
       </w:r>
-      <w:bookmarkStart w:id="0" w:name="_GoBack"/>
-      <w:bookmarkEnd w:id="0"/>
       <w:r>
         <w:rPr>
           <w:lang w:val="en-US"/>
@@ -1046,6 +1044,8 @@
         </w:rPr>
         <w:t>Click ‘Skip Setup Assistant’</w:t>
       </w:r>
+      <w:bookmarkStart w:id="0" w:name="_GoBack"/>
+      <w:bookmarkEnd w:id="0"/>
     </w:p>
     <w:p>
       <w:pPr>
@@ -1062,7 +1062,7 @@
         <w:rPr>
           <w:lang w:val="en-US"/>
         </w:rPr>
-        <w:t>Skip Setup Dialog: Check.</w:t>
+        <w:t>Select “Save”.</w:t>
       </w:r>
     </w:p>
     <w:p>
@@ -1080,7 +1080,7 @@
         <w:rPr>
           <w:lang w:val="en-US"/>
         </w:rPr>
-        <w:t>Select “Save”.</w:t>
+        <w:t>Back in the main screen, click on “write” now and confirm.</w:t>
       </w:r>
     </w:p>
     <w:p>
@@ -1098,7 +1098,13 @@
         <w:rPr>
           <w:lang w:val="en-US"/>
         </w:rPr>
-        <w:t>Back in the main screen, click on “write” now and confirm.</w:t>
+        <w:t xml:space="preserve">The Raspberry Pi image is now written to the micro SD card. </w:t>
+      </w:r>
+      <w:r>
+        <w:rPr>
+          <w:lang w:val="en-US"/>
+        </w:rPr>
+        <w:t xml:space="preserve">Windows might offer you to reformat the SD card after the imager is finished. Do not do that. </w:t>
       </w:r>
     </w:p>
     <w:p>
@@ -1116,30 +1122,6 @@
         <w:rPr>
           <w:lang w:val="en-US"/>
         </w:rPr>
-        <w:t xml:space="preserve">The Raspberry Pi image is now written to the micro SD card. </w:t>
-      </w:r>
-      <w:r>
-        <w:rPr>
-          <w:lang w:val="en-US"/>
-        </w:rPr>
-        <w:t xml:space="preserve">Windows might offer you to reformat the SD card after the imager is finished. Do not do that. </w:t>
-      </w:r>
-    </w:p>
-    <w:p>
-      <w:pPr>
-        <w:pStyle w:val="Listenabsatz"/>
-        <w:numPr>
-          <w:ilvl w:val="0"/>
-          <w:numId w:val="2"/>
-        </w:numPr>
-        <w:rPr>
-          <w:lang w:val="en-US"/>
-        </w:rPr>
-      </w:pPr>
-      <w:r>
-        <w:rPr>
-          <w:lang w:val="en-US"/>
-        </w:rPr>
         <w:t xml:space="preserve">After the image is written and verified, </w:t>
       </w:r>
       <w:r>
@@ -1315,6 +1297,7 @@
           <w:noProof/>
           <w:lang w:eastAsia="de-DE"/>
         </w:rPr>
+        <w:lastRenderedPageBreak/>
         <w:drawing>
           <wp:anchor distT="0" distB="0" distL="114300" distR="114300" simplePos="0" relativeHeight="251659264" behindDoc="0" locked="0" layoutInCell="1" allowOverlap="1" wp14:anchorId="0438CC87" wp14:editId="1B2A009D">
             <wp:simplePos x="0" y="0"/>

</xml_diff>

<commit_message>
Add manual section on how to configure modbus4mqtt
</commit_message>
<xml_diff>
--- a/Control Box Software Setup/installation-manual.docx
+++ b/Control Box Software Setup/installation-manual.docx
@@ -1044,8 +1044,6 @@
         </w:rPr>
         <w:t>Click ‘Skip Setup Assistant’</w:t>
       </w:r>
-      <w:bookmarkStart w:id="0" w:name="_GoBack"/>
-      <w:bookmarkEnd w:id="0"/>
     </w:p>
     <w:p>
       <w:pPr>
@@ -2607,6 +2605,12 @@
         <w:lastRenderedPageBreak/>
         <w:t xml:space="preserve">Configure </w:t>
       </w:r>
+      <w:r>
+        <w:rPr>
+          <w:lang w:val="en-US"/>
+        </w:rPr>
+        <w:t xml:space="preserve">the </w:t>
+      </w:r>
       <w:proofErr w:type="spellStart"/>
       <w:r>
         <w:rPr>
@@ -2619,7 +2623,7 @@
         <w:rPr>
           <w:lang w:val="en-US"/>
         </w:rPr>
-        <w:t>-master</w:t>
+        <w:t xml:space="preserve"> Slave Mapping</w:t>
       </w:r>
     </w:p>
     <w:p>
@@ -3423,7 +3427,7 @@
     <w:p>
       <w:pPr>
         <w:pStyle w:val="Listenabsatz"/>
-        <w:ind w:left="360"/>
+        <w:ind w:left="0"/>
         <w:rPr>
           <w:lang w:val="en-US"/>
         </w:rPr>
@@ -3444,13 +3448,7 @@
         <w:rPr>
           <w:lang w:val="en-US"/>
         </w:rPr>
-        <w:t>Startup</w:t>
-      </w:r>
-      <w:r>
-        <w:rPr>
-          <w:lang w:val="en-US"/>
-        </w:rPr>
-        <w:t xml:space="preserve"> &amp; Update</w:t>
+        <w:t>Configure the MQTT Connection to the SH10RT Inverter</w:t>
       </w:r>
     </w:p>
     <w:p>
@@ -3465,69 +3463,17 @@
         <w:pStyle w:val="Listenabsatz"/>
         <w:numPr>
           <w:ilvl w:val="0"/>
-          <w:numId w:val="8"/>
-        </w:numPr>
-        <w:rPr>
-          <w:lang w:val="en-US"/>
-        </w:rPr>
-      </w:pPr>
-      <w:r>
-        <w:rPr>
-          <w:lang w:val="en-US"/>
-        </w:rPr>
-        <w:t xml:space="preserve">You can now start the </w:t>
-      </w:r>
-      <w:proofErr w:type="spellStart"/>
-      <w:r>
-        <w:rPr>
-          <w:lang w:val="en-US"/>
-        </w:rPr>
-        <w:t>EasyBMS</w:t>
-      </w:r>
-      <w:proofErr w:type="spellEnd"/>
-      <w:r>
-        <w:rPr>
-          <w:lang w:val="en-US"/>
-        </w:rPr>
-        <w:t>-master and its services</w:t>
-      </w:r>
-      <w:r>
-        <w:rPr>
-          <w:lang w:val="en-US"/>
-        </w:rPr>
-        <w:t xml:space="preserve"> using the startup script. </w:t>
-      </w:r>
-      <w:r>
-        <w:rPr>
-          <w:lang w:val="en-US"/>
-        </w:rPr>
-        <w:t>The first startup will take much longer because the containers are being downloaded and built. This might take a whil</w:t>
-      </w:r>
-      <w:r>
-        <w:rPr>
-          <w:lang w:val="en-US"/>
-        </w:rPr>
-        <w:t>e.</w:t>
-      </w:r>
-      <w:r>
-        <w:rPr>
-          <w:lang w:val="en-US"/>
-        </w:rPr>
-        <w:t xml:space="preserve"> Sometimes, one of the servers the </w:t>
-      </w:r>
-      <w:proofErr w:type="spellStart"/>
-      <w:r>
-        <w:rPr>
-          <w:lang w:val="en-US"/>
-        </w:rPr>
-        <w:t>docker</w:t>
-      </w:r>
-      <w:proofErr w:type="spellEnd"/>
-      <w:r>
-        <w:rPr>
-          <w:lang w:val="en-US"/>
-        </w:rPr>
-        <w:t xml:space="preserve"> images are downloaded from might not be available. In this case, just try again.</w:t>
+          <w:numId w:val="15"/>
+        </w:numPr>
+        <w:rPr>
+          <w:lang w:val="en-US"/>
+        </w:rPr>
+      </w:pPr>
+      <w:r>
+        <w:rPr>
+          <w:lang w:val="en-US"/>
+        </w:rPr>
+        <w:t>Edit the configuration of Modbus4Mqtt:</w:t>
       </w:r>
     </w:p>
     <w:p>
@@ -3555,8 +3501,233 @@
           <w:color w:val="333333"/>
           <w:lang w:val="en-US"/>
         </w:rPr>
-        <w:t>$ ./start.sh</w:t>
-      </w:r>
+        <w:t xml:space="preserve">$ </w:t>
+      </w:r>
+      <w:proofErr w:type="spellStart"/>
+      <w:proofErr w:type="gramStart"/>
+      <w:r>
+        <w:rPr>
+          <w:rFonts w:ascii="Consolas" w:hAnsi="Consolas"/>
+          <w:color w:val="333333"/>
+          <w:lang w:val="en-US"/>
+        </w:rPr>
+        <w:t>nano</w:t>
+      </w:r>
+      <w:proofErr w:type="spellEnd"/>
+      <w:proofErr w:type="gramEnd"/>
+      <w:r>
+        <w:rPr>
+          <w:rFonts w:ascii="Consolas" w:hAnsi="Consolas"/>
+          <w:color w:val="333333"/>
+          <w:lang w:val="en-US"/>
+        </w:rPr>
+        <w:t xml:space="preserve"> /</w:t>
+      </w:r>
+      <w:proofErr w:type="spellStart"/>
+      <w:r>
+        <w:rPr>
+          <w:rFonts w:ascii="Consolas" w:hAnsi="Consolas"/>
+          <w:color w:val="333333"/>
+          <w:lang w:val="en-US"/>
+        </w:rPr>
+        <w:t>docker</w:t>
+      </w:r>
+      <w:proofErr w:type="spellEnd"/>
+      <w:r>
+        <w:rPr>
+          <w:rFonts w:ascii="Consolas" w:hAnsi="Consolas"/>
+          <w:color w:val="333333"/>
+          <w:lang w:val="en-US"/>
+        </w:rPr>
+        <w:t>/modbus4mqtt/sungrow_sh10rt.yaml</w:t>
+      </w:r>
+    </w:p>
+    <w:p>
+      <w:pPr>
+        <w:pStyle w:val="Listenabsatz"/>
+        <w:numPr>
+          <w:ilvl w:val="0"/>
+          <w:numId w:val="14"/>
+        </w:numPr>
+        <w:rPr>
+          <w:lang w:val="en-US"/>
+        </w:rPr>
+      </w:pPr>
+      <w:r>
+        <w:rPr>
+          <w:lang w:val="en-US"/>
+        </w:rPr>
+        <w:t xml:space="preserve">In the first line of the file, the IP of the </w:t>
+      </w:r>
+      <w:proofErr w:type="spellStart"/>
+      <w:r>
+        <w:rPr>
+          <w:lang w:val="en-US"/>
+        </w:rPr>
+        <w:t>sungrow</w:t>
+      </w:r>
+      <w:proofErr w:type="spellEnd"/>
+      <w:r>
+        <w:rPr>
+          <w:lang w:val="en-US"/>
+        </w:rPr>
+        <w:t xml:space="preserve"> inverter in the network is listed. Find out</w:t>
+      </w:r>
+      <w:r>
+        <w:rPr>
+          <w:lang w:val="en-US"/>
+        </w:rPr>
+        <w:t xml:space="preserve"> what</w:t>
+      </w:r>
+      <w:r>
+        <w:rPr>
+          <w:lang w:val="en-US"/>
+        </w:rPr>
+        <w:t xml:space="preserve"> the actual IP of your </w:t>
+      </w:r>
+      <w:proofErr w:type="spellStart"/>
+      <w:r>
+        <w:rPr>
+          <w:lang w:val="en-US"/>
+        </w:rPr>
+        <w:t>Sungrow</w:t>
+      </w:r>
+      <w:proofErr w:type="spellEnd"/>
+      <w:r>
+        <w:rPr>
+          <w:lang w:val="en-US"/>
+        </w:rPr>
+        <w:t xml:space="preserve"> inverter</w:t>
+      </w:r>
+      <w:r>
+        <w:rPr>
+          <w:lang w:val="en-US"/>
+        </w:rPr>
+        <w:t xml:space="preserve"> is</w:t>
+      </w:r>
+      <w:r>
+        <w:rPr>
+          <w:lang w:val="en-US"/>
+        </w:rPr>
+        <w:t xml:space="preserve"> and insert the IP address here.</w:t>
+      </w:r>
+    </w:p>
+    <w:p>
+      <w:pPr>
+        <w:pStyle w:val="Listenabsatz"/>
+        <w:ind w:left="360"/>
+        <w:rPr>
+          <w:lang w:val="en-US"/>
+        </w:rPr>
+      </w:pPr>
+      <w:r>
+        <w:rPr>
+          <w:lang w:val="en-US"/>
+        </w:rPr>
+        <w:lastRenderedPageBreak/>
+        <w:drawing>
+          <wp:inline distT="0" distB="0" distL="0" distR="0" wp14:anchorId="4A648C28" wp14:editId="33888B4D">
+            <wp:extent cx="5760720" cy="1957070"/>
+            <wp:effectExtent l="0" t="0" r="0" b="5080"/>
+            <wp:docPr id="3" name="Grafik 3"/>
+            <wp:cNvGraphicFramePr>
+              <a:graphicFrameLocks xmlns:a="http://schemas.openxmlformats.org/drawingml/2006/main" noChangeAspect="1"/>
+            </wp:cNvGraphicFramePr>
+            <a:graphic xmlns:a="http://schemas.openxmlformats.org/drawingml/2006/main">
+              <a:graphicData uri="http://schemas.openxmlformats.org/drawingml/2006/picture">
+                <pic:pic xmlns:pic="http://schemas.openxmlformats.org/drawingml/2006/picture">
+                  <pic:nvPicPr>
+                    <pic:cNvPr id="1" name=""/>
+                    <pic:cNvPicPr/>
+                  </pic:nvPicPr>
+                  <pic:blipFill>
+                    <a:blip r:embed="rId12"/>
+                    <a:stretch>
+                      <a:fillRect/>
+                    </a:stretch>
+                  </pic:blipFill>
+                  <pic:spPr>
+                    <a:xfrm>
+                      <a:off x="0" y="0"/>
+                      <a:ext cx="5760720" cy="1957070"/>
+                    </a:xfrm>
+                    <a:prstGeom prst="rect">
+                      <a:avLst/>
+                    </a:prstGeom>
+                  </pic:spPr>
+                </pic:pic>
+              </a:graphicData>
+            </a:graphic>
+          </wp:inline>
+        </w:drawing>
+      </w:r>
+    </w:p>
+    <w:p>
+      <w:pPr>
+        <w:pStyle w:val="Listenabsatz"/>
+        <w:ind w:left="360"/>
+        <w:rPr>
+          <w:lang w:val="en-US"/>
+        </w:rPr>
+      </w:pPr>
+    </w:p>
+    <w:p>
+      <w:pPr>
+        <w:pStyle w:val="Listenabsatz"/>
+        <w:numPr>
+          <w:ilvl w:val="0"/>
+          <w:numId w:val="14"/>
+        </w:numPr>
+        <w:rPr>
+          <w:lang w:val="en-US"/>
+        </w:rPr>
+      </w:pPr>
+      <w:r>
+        <w:rPr>
+          <w:lang w:val="en-US"/>
+        </w:rPr>
+        <w:t>Save the file</w:t>
+      </w:r>
+    </w:p>
+    <w:p>
+      <w:pPr>
+        <w:pStyle w:val="Listenabsatz"/>
+        <w:ind w:left="360"/>
+        <w:rPr>
+          <w:lang w:val="en-US"/>
+        </w:rPr>
+      </w:pPr>
+    </w:p>
+    <w:p>
+      <w:pPr>
+        <w:pStyle w:val="berschrift1"/>
+        <w:numPr>
+          <w:ilvl w:val="0"/>
+          <w:numId w:val="4"/>
+        </w:numPr>
+        <w:rPr>
+          <w:lang w:val="en-US"/>
+        </w:rPr>
+      </w:pPr>
+      <w:r>
+        <w:rPr>
+          <w:lang w:val="en-US"/>
+        </w:rPr>
+        <w:t>Startup</w:t>
+      </w:r>
+      <w:r>
+        <w:rPr>
+          <w:lang w:val="en-US"/>
+        </w:rPr>
+        <w:t xml:space="preserve"> &amp; Update</w:t>
+      </w:r>
+    </w:p>
+    <w:p>
+      <w:pPr>
+        <w:rPr>
+          <w:lang w:val="en-US"/>
+        </w:rPr>
+      </w:pPr>
     </w:p>
     <w:p>
       <w:pPr>
@@ -3573,58 +3744,59 @@
         <w:rPr>
           <w:lang w:val="en-US"/>
         </w:rPr>
-        <w:lastRenderedPageBreak/>
-        <w:t>The default password for the</w:t>
-      </w:r>
-      <w:r>
-        <w:rPr>
-          <w:lang w:val="en-US"/>
-        </w:rPr>
-        <w:t xml:space="preserve"> </w:t>
+        <w:t xml:space="preserve">You can now start the </w:t>
       </w:r>
       <w:proofErr w:type="spellStart"/>
       <w:r>
         <w:rPr>
           <w:lang w:val="en-US"/>
         </w:rPr>
-        <w:t>homeassistant</w:t>
+        <w:t>EasyBMS</w:t>
       </w:r>
       <w:proofErr w:type="spellEnd"/>
       <w:r>
         <w:rPr>
           <w:lang w:val="en-US"/>
         </w:rPr>
-        <w:t xml:space="preserve"> ‘admin’ user is ‘password’. Please change the default password after your first login.</w:t>
-      </w:r>
-    </w:p>
-    <w:p>
-      <w:pPr>
-        <w:pStyle w:val="Listenabsatz"/>
-        <w:numPr>
-          <w:ilvl w:val="0"/>
-          <w:numId w:val="8"/>
-        </w:numPr>
-        <w:rPr>
-          <w:lang w:val="en-US"/>
-        </w:rPr>
-      </w:pPr>
-      <w:r>
-        <w:rPr>
-          <w:lang w:val="en-US"/>
-        </w:rPr>
-        <w:t xml:space="preserve">If you want to perform an update of </w:t>
-      </w:r>
-      <w:r>
-        <w:rPr>
-          <w:lang w:val="en-US"/>
-        </w:rPr>
-        <w:t>Easy-BMS</w:t>
-      </w:r>
-      <w:r>
-        <w:rPr>
-          <w:lang w:val="en-US"/>
-        </w:rPr>
-        <w:t>, you can use the update.sh script to do that.</w:t>
+        <w:t>-master and its services</w:t>
+      </w:r>
+      <w:r>
+        <w:rPr>
+          <w:lang w:val="en-US"/>
+        </w:rPr>
+        <w:t xml:space="preserve"> using the startup script. </w:t>
+      </w:r>
+      <w:r>
+        <w:rPr>
+          <w:lang w:val="en-US"/>
+        </w:rPr>
+        <w:t>The first startup will take much longer because the containers are being downloaded and built. This might take a whil</w:t>
+      </w:r>
+      <w:r>
+        <w:rPr>
+          <w:lang w:val="en-US"/>
+        </w:rPr>
+        <w:t>e.</w:t>
+      </w:r>
+      <w:r>
+        <w:rPr>
+          <w:lang w:val="en-US"/>
+        </w:rPr>
+        <w:t xml:space="preserve"> Sometimes, one of the servers the </w:t>
+      </w:r>
+      <w:proofErr w:type="spellStart"/>
+      <w:r>
+        <w:rPr>
+          <w:lang w:val="en-US"/>
+        </w:rPr>
+        <w:t>docker</w:t>
+      </w:r>
+      <w:proofErr w:type="spellEnd"/>
+      <w:r>
+        <w:rPr>
+          <w:lang w:val="en-US"/>
+        </w:rPr>
+        <w:t xml:space="preserve"> images are downloaded from might not be available. In this case, just try again.</w:t>
       </w:r>
     </w:p>
     <w:p>
@@ -3652,290 +3824,77 @@
           <w:color w:val="333333"/>
           <w:lang w:val="en-US"/>
         </w:rPr>
-        <w:t>$ ./update.sh</w:t>
-      </w:r>
-    </w:p>
-    <w:p>
-      <w:pPr>
-        <w:rPr>
-          <w:lang w:val="en-US"/>
-        </w:rPr>
-      </w:pPr>
-    </w:p>
-    <w:p>
-      <w:pPr>
-        <w:pStyle w:val="berschrift1"/>
+        <w:t>$ ./start.sh</w:t>
+      </w:r>
+      <w:bookmarkStart w:id="0" w:name="_GoBack"/>
+      <w:bookmarkEnd w:id="0"/>
+    </w:p>
+    <w:p>
+      <w:pPr>
+        <w:pStyle w:val="Listenabsatz"/>
         <w:numPr>
           <w:ilvl w:val="0"/>
-          <w:numId w:val="4"/>
-        </w:numPr>
-        <w:rPr>
-          <w:lang w:val="en-US"/>
-        </w:rPr>
-      </w:pPr>
-      <w:r>
-        <w:rPr>
-          <w:lang w:val="en-US"/>
-        </w:rPr>
-        <w:t xml:space="preserve">Optional: </w:t>
-      </w:r>
-      <w:r>
-        <w:rPr>
-          <w:lang w:val="en-US"/>
-        </w:rPr>
-        <w:t>Set Up Remote Access via VPN</w:t>
-      </w:r>
-    </w:p>
-    <w:p>
-      <w:pPr>
-        <w:rPr>
-          <w:lang w:val="en-US"/>
-        </w:rPr>
-      </w:pPr>
+          <w:numId w:val="8"/>
+        </w:numPr>
+        <w:rPr>
+          <w:lang w:val="en-US"/>
+        </w:rPr>
+      </w:pPr>
+      <w:r>
+        <w:rPr>
+          <w:lang w:val="en-US"/>
+        </w:rPr>
+        <w:t>The default password for the</w:t>
+      </w:r>
+      <w:r>
+        <w:rPr>
+          <w:lang w:val="en-US"/>
+        </w:rPr>
+        <w:t xml:space="preserve"> </w:t>
+      </w:r>
+      <w:proofErr w:type="spellStart"/>
+      <w:r>
+        <w:rPr>
+          <w:lang w:val="en-US"/>
+        </w:rPr>
+        <w:t>homeassistant</w:t>
+      </w:r>
+      <w:proofErr w:type="spellEnd"/>
+      <w:r>
+        <w:rPr>
+          <w:lang w:val="en-US"/>
+        </w:rPr>
+        <w:t xml:space="preserve"> ‘admin’ user is ‘password’. Please change the default password after your first login.</w:t>
+      </w:r>
     </w:p>
     <w:p>
       <w:pPr>
         <w:pStyle w:val="Listenabsatz"/>
         <w:numPr>
           <w:ilvl w:val="0"/>
-          <w:numId w:val="12"/>
-        </w:numPr>
-        <w:rPr>
-          <w:lang w:val="en-US"/>
-        </w:rPr>
-      </w:pPr>
-      <w:r>
-        <w:rPr>
-          <w:lang w:val="en-US"/>
-        </w:rPr>
-        <w:t xml:space="preserve">First, you need to have a server with </w:t>
-      </w:r>
-      <w:proofErr w:type="spellStart"/>
-      <w:r>
-        <w:rPr>
-          <w:lang w:val="en-US"/>
-        </w:rPr>
-        <w:t>OpenVPN</w:t>
-      </w:r>
-      <w:proofErr w:type="spellEnd"/>
-      <w:r>
-        <w:rPr>
-          <w:lang w:val="en-US"/>
-        </w:rPr>
-        <w:t xml:space="preserve"> installed. For this guide, we a</w:t>
-      </w:r>
-      <w:r>
-        <w:rPr>
-          <w:lang w:val="en-US"/>
-        </w:rPr>
-        <w:t xml:space="preserve">ssume that you already have an </w:t>
-      </w:r>
-      <w:proofErr w:type="spellStart"/>
-      <w:r>
-        <w:rPr>
-          <w:lang w:val="en-US"/>
-        </w:rPr>
-        <w:t>OpenVPN</w:t>
-      </w:r>
-      <w:proofErr w:type="spellEnd"/>
-      <w:r>
-        <w:rPr>
-          <w:lang w:val="en-US"/>
-        </w:rPr>
-        <w:t xml:space="preserve"> server set up</w:t>
-      </w:r>
-      <w:r>
-        <w:rPr>
-          <w:lang w:val="en-US"/>
-        </w:rPr>
-        <w:t xml:space="preserve">. If not, </w:t>
-      </w:r>
-      <w:r>
-        <w:rPr>
-          <w:lang w:val="en-US"/>
-        </w:rPr>
-        <w:t xml:space="preserve">you can check out </w:t>
-      </w:r>
-      <w:hyperlink r:id="rId12" w:history="1">
-        <w:r>
-          <w:rPr>
-            <w:rStyle w:val="Hyperlink"/>
-            <w:lang w:val="en-US"/>
-          </w:rPr>
-          <w:t>https://github.com/SunshadeCorp/documentation/raw/475901a863550dba19a38d80ef497a333fcb0cdf/OpenVPN%20Server%20Setup/openvpn-server-setup_en.pdf</w:t>
-        </w:r>
-      </w:hyperlink>
-      <w:r>
-        <w:rPr>
-          <w:lang w:val="en-US"/>
-        </w:rPr>
-        <w:t xml:space="preserve"> on how to set up a simple </w:t>
-      </w:r>
-      <w:proofErr w:type="spellStart"/>
-      <w:r>
-        <w:rPr>
-          <w:lang w:val="en-US"/>
-        </w:rPr>
-        <w:t>OpenVPN</w:t>
-      </w:r>
-      <w:proofErr w:type="spellEnd"/>
-      <w:r>
-        <w:rPr>
-          <w:lang w:val="en-US"/>
-        </w:rPr>
-        <w:t xml:space="preserve"> server.</w:t>
-      </w:r>
-    </w:p>
-    <w:p>
-      <w:pPr>
-        <w:pStyle w:val="Listenabsatz"/>
-        <w:numPr>
-          <w:ilvl w:val="0"/>
-          <w:numId w:val="12"/>
-        </w:numPr>
-        <w:rPr>
-          <w:lang w:val="en-US"/>
-        </w:rPr>
-      </w:pPr>
-      <w:r>
-        <w:rPr>
-          <w:lang w:val="en-US"/>
-        </w:rPr>
-        <w:t xml:space="preserve">The </w:t>
-      </w:r>
-      <w:proofErr w:type="spellStart"/>
-      <w:r>
-        <w:rPr>
-          <w:lang w:val="en-US"/>
-        </w:rPr>
-        <w:t>OpenVPN</w:t>
-      </w:r>
-      <w:proofErr w:type="spellEnd"/>
-      <w:r>
-        <w:rPr>
-          <w:lang w:val="en-US"/>
-        </w:rPr>
-        <w:t xml:space="preserve"> client is automatically installed on your Raspberry Pi in the install script.</w:t>
-      </w:r>
-    </w:p>
-    <w:p>
-      <w:pPr>
-        <w:pStyle w:val="Listenabsatz"/>
-        <w:numPr>
-          <w:ilvl w:val="0"/>
-          <w:numId w:val="12"/>
-        </w:numPr>
-        <w:rPr>
-          <w:lang w:val="en-US"/>
-        </w:rPr>
-      </w:pPr>
-      <w:r>
-        <w:rPr>
-          <w:lang w:val="en-US"/>
-        </w:rPr>
-        <w:t xml:space="preserve">The maintainer of your </w:t>
-      </w:r>
-      <w:proofErr w:type="spellStart"/>
-      <w:r>
-        <w:rPr>
-          <w:lang w:val="en-US"/>
-        </w:rPr>
-        <w:t>OpenVPN</w:t>
-      </w:r>
-      <w:proofErr w:type="spellEnd"/>
-      <w:r>
-        <w:rPr>
-          <w:lang w:val="en-US"/>
-        </w:rPr>
-        <w:t xml:space="preserve"> server should provide you a client configuration file. This file contains the keys required to log in to the VPN server</w:t>
-      </w:r>
-    </w:p>
-    <w:p>
-      <w:pPr>
-        <w:pStyle w:val="Listenabsatz"/>
-        <w:numPr>
-          <w:ilvl w:val="0"/>
-          <w:numId w:val="12"/>
-        </w:numPr>
-        <w:rPr>
-          <w:lang w:val="en-US"/>
-        </w:rPr>
-      </w:pPr>
-      <w:r>
-        <w:rPr>
-          <w:lang w:val="en-US"/>
-        </w:rPr>
-        <w:t xml:space="preserve">Client configuration files for </w:t>
-      </w:r>
-      <w:proofErr w:type="spellStart"/>
-      <w:r>
-        <w:rPr>
-          <w:lang w:val="en-US"/>
-        </w:rPr>
-        <w:t>OpenVPN</w:t>
-      </w:r>
-      <w:proofErr w:type="spellEnd"/>
-      <w:r>
-        <w:rPr>
-          <w:lang w:val="en-US"/>
-        </w:rPr>
-        <w:t xml:space="preserve"> come as </w:t>
-      </w:r>
-      <w:proofErr w:type="spellStart"/>
-      <w:r>
-        <w:rPr>
-          <w:lang w:val="en-US"/>
-        </w:rPr>
-        <w:t>ovpn</w:t>
-      </w:r>
-      <w:proofErr w:type="spellEnd"/>
-      <w:r>
-        <w:rPr>
-          <w:lang w:val="en-US"/>
-        </w:rPr>
-        <w:t xml:space="preserve">-files or </w:t>
-      </w:r>
-      <w:proofErr w:type="spellStart"/>
-      <w:r>
-        <w:rPr>
-          <w:lang w:val="en-US"/>
-        </w:rPr>
-        <w:t>conf</w:t>
-      </w:r>
-      <w:proofErr w:type="spellEnd"/>
-      <w:r>
-        <w:rPr>
-          <w:lang w:val="en-US"/>
-        </w:rPr>
-        <w:t xml:space="preserve">-files. We are going to need a </w:t>
-      </w:r>
-      <w:proofErr w:type="spellStart"/>
-      <w:r>
-        <w:rPr>
-          <w:lang w:val="en-US"/>
-        </w:rPr>
-        <w:t>conf</w:t>
-      </w:r>
-      <w:proofErr w:type="spellEnd"/>
-      <w:r>
-        <w:rPr>
-          <w:lang w:val="en-US"/>
-        </w:rPr>
-        <w:t xml:space="preserve"> file, so rename your file to .</w:t>
-      </w:r>
-      <w:proofErr w:type="spellStart"/>
-      <w:r>
-        <w:rPr>
-          <w:lang w:val="en-US"/>
-        </w:rPr>
-        <w:t>conf</w:t>
-      </w:r>
-      <w:proofErr w:type="spellEnd"/>
-      <w:r>
-        <w:rPr>
-          <w:lang w:val="en-US"/>
-        </w:rPr>
-        <w:t xml:space="preserve"> if required.</w:t>
+          <w:numId w:val="8"/>
+        </w:numPr>
+        <w:rPr>
+          <w:lang w:val="en-US"/>
+        </w:rPr>
+      </w:pPr>
+      <w:r>
+        <w:rPr>
+          <w:lang w:val="en-US"/>
+        </w:rPr>
+        <w:t xml:space="preserve">If you want to perform an update of </w:t>
+      </w:r>
+      <w:r>
+        <w:rPr>
+          <w:lang w:val="en-US"/>
+        </w:rPr>
+        <w:t>Easy-BMS</w:t>
+      </w:r>
+      <w:r>
+        <w:rPr>
+          <w:lang w:val="en-US"/>
+        </w:rPr>
+        <w:t>, you can use the update.sh script to do that.</w:t>
       </w:r>
     </w:p>
     <w:p>
@@ -3963,54 +3922,46 @@
           <w:color w:val="333333"/>
           <w:lang w:val="en-US"/>
         </w:rPr>
-        <w:t xml:space="preserve">$ </w:t>
-      </w:r>
-      <w:proofErr w:type="gramStart"/>
-      <w:r>
-        <w:rPr>
-          <w:rFonts w:ascii="Consolas" w:hAnsi="Consolas"/>
-          <w:color w:val="333333"/>
-          <w:lang w:val="en-US"/>
-        </w:rPr>
-        <w:t>mv</w:t>
-      </w:r>
-      <w:proofErr w:type="gramEnd"/>
-      <w:r>
-        <w:rPr>
-          <w:rFonts w:ascii="Consolas" w:hAnsi="Consolas"/>
-          <w:color w:val="333333"/>
-          <w:lang w:val="en-US"/>
-        </w:rPr>
-        <w:t xml:space="preserve"> </w:t>
-      </w:r>
-      <w:proofErr w:type="spellStart"/>
-      <w:r>
-        <w:rPr>
-          <w:rFonts w:ascii="Consolas" w:hAnsi="Consolas"/>
-          <w:color w:val="333333"/>
-          <w:lang w:val="en-US"/>
-        </w:rPr>
-        <w:t>vpnclient.ovpn</w:t>
-      </w:r>
-      <w:proofErr w:type="spellEnd"/>
-      <w:r>
-        <w:rPr>
-          <w:rFonts w:ascii="Consolas" w:hAnsi="Consolas"/>
-          <w:color w:val="333333"/>
-          <w:lang w:val="en-US"/>
-        </w:rPr>
-        <w:t xml:space="preserve"> </w:t>
-      </w:r>
-      <w:proofErr w:type="spellStart"/>
-      <w:r>
-        <w:rPr>
-          <w:rFonts w:ascii="Consolas" w:hAnsi="Consolas"/>
-          <w:color w:val="333333"/>
-          <w:lang w:val="en-US"/>
-        </w:rPr>
-        <w:t>vpnclient.conf</w:t>
-      </w:r>
-      <w:proofErr w:type="spellEnd"/>
+        <w:t>$ ./update.sh</w:t>
+      </w:r>
+    </w:p>
+    <w:p>
+      <w:pPr>
+        <w:rPr>
+          <w:lang w:val="en-US"/>
+        </w:rPr>
+      </w:pPr>
+    </w:p>
+    <w:p>
+      <w:pPr>
+        <w:pStyle w:val="berschrift1"/>
+        <w:numPr>
+          <w:ilvl w:val="0"/>
+          <w:numId w:val="4"/>
+        </w:numPr>
+        <w:rPr>
+          <w:lang w:val="en-US"/>
+        </w:rPr>
+      </w:pPr>
+      <w:r>
+        <w:rPr>
+          <w:lang w:val="en-US"/>
+        </w:rPr>
+        <w:t xml:space="preserve">Optional: </w:t>
+      </w:r>
+      <w:r>
+        <w:rPr>
+          <w:lang w:val="en-US"/>
+        </w:rPr>
+        <w:t>Set Up Remote Access via VPN</w:t>
+      </w:r>
+    </w:p>
+    <w:p>
+      <w:pPr>
+        <w:rPr>
+          <w:lang w:val="en-US"/>
+        </w:rPr>
+      </w:pPr>
     </w:p>
     <w:p>
       <w:pPr>
@@ -4027,30 +3978,235 @@
         <w:rPr>
           <w:lang w:val="en-US"/>
         </w:rPr>
-        <w:t>Copy your configuration file to /</w:t>
+        <w:t xml:space="preserve">First, you need to have a server with </w:t>
       </w:r>
       <w:proofErr w:type="spellStart"/>
       <w:r>
         <w:rPr>
           <w:lang w:val="en-US"/>
         </w:rPr>
-        <w:t>etc</w:t>
+        <w:t>OpenVPN</w:t>
       </w:r>
       <w:proofErr w:type="spellEnd"/>
       <w:r>
         <w:rPr>
           <w:lang w:val="en-US"/>
         </w:rPr>
-        <w:t>/</w:t>
+        <w:t xml:space="preserve"> installed. For this guide, we a</w:t>
+      </w:r>
+      <w:r>
+        <w:rPr>
+          <w:lang w:val="en-US"/>
+        </w:rPr>
+        <w:t xml:space="preserve">ssume that you already have an </w:t>
       </w:r>
       <w:proofErr w:type="spellStart"/>
       <w:r>
         <w:rPr>
           <w:lang w:val="en-US"/>
         </w:rPr>
-        <w:t>openvpn</w:t>
+        <w:t>OpenVPN</w:t>
       </w:r>
       <w:proofErr w:type="spellEnd"/>
+      <w:r>
+        <w:rPr>
+          <w:lang w:val="en-US"/>
+        </w:rPr>
+        <w:t xml:space="preserve"> server set up</w:t>
+      </w:r>
+      <w:r>
+        <w:rPr>
+          <w:lang w:val="en-US"/>
+        </w:rPr>
+        <w:t xml:space="preserve">. If not, </w:t>
+      </w:r>
+      <w:r>
+        <w:rPr>
+          <w:lang w:val="en-US"/>
+        </w:rPr>
+        <w:t xml:space="preserve">you can check out </w:t>
+      </w:r>
+      <w:hyperlink r:id="rId13" w:history="1">
+        <w:r>
+          <w:rPr>
+            <w:rStyle w:val="Hyperlink"/>
+            <w:lang w:val="en-US"/>
+          </w:rPr>
+          <w:t>https://github.com/SunshadeCorp/documentation/raw/475901a863550dba19a38d80ef497a333fcb0cdf/OpenVPN%20Server%20Setup/openvpn-server-setup_en.pdf</w:t>
+        </w:r>
+      </w:hyperlink>
+      <w:r>
+        <w:rPr>
+          <w:lang w:val="en-US"/>
+        </w:rPr>
+        <w:t xml:space="preserve"> on how to set up a simple </w:t>
+      </w:r>
+      <w:proofErr w:type="spellStart"/>
+      <w:r>
+        <w:rPr>
+          <w:lang w:val="en-US"/>
+        </w:rPr>
+        <w:t>OpenVPN</w:t>
+      </w:r>
+      <w:proofErr w:type="spellEnd"/>
+      <w:r>
+        <w:rPr>
+          <w:lang w:val="en-US"/>
+        </w:rPr>
+        <w:t xml:space="preserve"> server.</w:t>
+      </w:r>
+    </w:p>
+    <w:p>
+      <w:pPr>
+        <w:pStyle w:val="Listenabsatz"/>
+        <w:numPr>
+          <w:ilvl w:val="0"/>
+          <w:numId w:val="12"/>
+        </w:numPr>
+        <w:rPr>
+          <w:lang w:val="en-US"/>
+        </w:rPr>
+      </w:pPr>
+      <w:r>
+        <w:rPr>
+          <w:lang w:val="en-US"/>
+        </w:rPr>
+        <w:t xml:space="preserve">The </w:t>
+      </w:r>
+      <w:proofErr w:type="spellStart"/>
+      <w:r>
+        <w:rPr>
+          <w:lang w:val="en-US"/>
+        </w:rPr>
+        <w:t>OpenVPN</w:t>
+      </w:r>
+      <w:proofErr w:type="spellEnd"/>
+      <w:r>
+        <w:rPr>
+          <w:lang w:val="en-US"/>
+        </w:rPr>
+        <w:t xml:space="preserve"> client is automatically installed on your Raspberry Pi in the install script.</w:t>
+      </w:r>
+    </w:p>
+    <w:p>
+      <w:pPr>
+        <w:pStyle w:val="Listenabsatz"/>
+        <w:numPr>
+          <w:ilvl w:val="0"/>
+          <w:numId w:val="12"/>
+        </w:numPr>
+        <w:rPr>
+          <w:lang w:val="en-US"/>
+        </w:rPr>
+      </w:pPr>
+      <w:r>
+        <w:rPr>
+          <w:lang w:val="en-US"/>
+        </w:rPr>
+        <w:t xml:space="preserve">The maintainer of your </w:t>
+      </w:r>
+      <w:proofErr w:type="spellStart"/>
+      <w:r>
+        <w:rPr>
+          <w:lang w:val="en-US"/>
+        </w:rPr>
+        <w:t>OpenVPN</w:t>
+      </w:r>
+      <w:proofErr w:type="spellEnd"/>
+      <w:r>
+        <w:rPr>
+          <w:lang w:val="en-US"/>
+        </w:rPr>
+        <w:t xml:space="preserve"> server should provide you a client configuration file. This file contains the keys required to log in to the VPN server</w:t>
+      </w:r>
+    </w:p>
+    <w:p>
+      <w:pPr>
+        <w:pStyle w:val="Listenabsatz"/>
+        <w:numPr>
+          <w:ilvl w:val="0"/>
+          <w:numId w:val="12"/>
+        </w:numPr>
+        <w:rPr>
+          <w:lang w:val="en-US"/>
+        </w:rPr>
+      </w:pPr>
+      <w:r>
+        <w:rPr>
+          <w:lang w:val="en-US"/>
+        </w:rPr>
+        <w:t xml:space="preserve">Client configuration files for </w:t>
+      </w:r>
+      <w:proofErr w:type="spellStart"/>
+      <w:r>
+        <w:rPr>
+          <w:lang w:val="en-US"/>
+        </w:rPr>
+        <w:t>OpenVPN</w:t>
+      </w:r>
+      <w:proofErr w:type="spellEnd"/>
+      <w:r>
+        <w:rPr>
+          <w:lang w:val="en-US"/>
+        </w:rPr>
+        <w:t xml:space="preserve"> come as </w:t>
+      </w:r>
+      <w:proofErr w:type="spellStart"/>
+      <w:r>
+        <w:rPr>
+          <w:lang w:val="en-US"/>
+        </w:rPr>
+        <w:t>ovpn</w:t>
+      </w:r>
+      <w:proofErr w:type="spellEnd"/>
+      <w:r>
+        <w:rPr>
+          <w:lang w:val="en-US"/>
+        </w:rPr>
+        <w:t xml:space="preserve">-files or </w:t>
+      </w:r>
+      <w:proofErr w:type="spellStart"/>
+      <w:r>
+        <w:rPr>
+          <w:lang w:val="en-US"/>
+        </w:rPr>
+        <w:t>conf</w:t>
+      </w:r>
+      <w:proofErr w:type="spellEnd"/>
+      <w:r>
+        <w:rPr>
+          <w:lang w:val="en-US"/>
+        </w:rPr>
+        <w:t xml:space="preserve">-files. We are going to need a </w:t>
+      </w:r>
+      <w:proofErr w:type="spellStart"/>
+      <w:r>
+        <w:rPr>
+          <w:lang w:val="en-US"/>
+        </w:rPr>
+        <w:t>conf</w:t>
+      </w:r>
+      <w:proofErr w:type="spellEnd"/>
+      <w:r>
+        <w:rPr>
+          <w:lang w:val="en-US"/>
+        </w:rPr>
+        <w:t xml:space="preserve"> file, so rename your file to .</w:t>
+      </w:r>
+      <w:proofErr w:type="spellStart"/>
+      <w:r>
+        <w:rPr>
+          <w:lang w:val="en-US"/>
+        </w:rPr>
+        <w:t>conf</w:t>
+      </w:r>
+      <w:proofErr w:type="spellEnd"/>
+      <w:r>
+        <w:rPr>
+          <w:lang w:val="en-US"/>
+        </w:rPr>
+        <w:t xml:space="preserve"> if required.</w:t>
+      </w:r>
     </w:p>
     <w:p>
       <w:pPr>
@@ -4079,18 +4235,34 @@
         </w:rPr>
         <w:t xml:space="preserve">$ </w:t>
       </w:r>
+      <w:proofErr w:type="gramStart"/>
+      <w:r>
+        <w:rPr>
+          <w:rFonts w:ascii="Consolas" w:hAnsi="Consolas"/>
+          <w:color w:val="333333"/>
+          <w:lang w:val="en-US"/>
+        </w:rPr>
+        <w:t>mv</w:t>
+      </w:r>
+      <w:proofErr w:type="gramEnd"/>
+      <w:r>
+        <w:rPr>
+          <w:rFonts w:ascii="Consolas" w:hAnsi="Consolas"/>
+          <w:color w:val="333333"/>
+          <w:lang w:val="en-US"/>
+        </w:rPr>
+        <w:t xml:space="preserve"> </w:t>
+      </w:r>
       <w:proofErr w:type="spellStart"/>
-      <w:proofErr w:type="gramStart"/>
-      <w:r>
-        <w:rPr>
-          <w:rFonts w:ascii="Consolas" w:hAnsi="Consolas"/>
-          <w:color w:val="333333"/>
-          <w:lang w:val="en-US"/>
-        </w:rPr>
-        <w:t>cp</w:t>
+      <w:r>
+        <w:rPr>
+          <w:rFonts w:ascii="Consolas" w:hAnsi="Consolas"/>
+          <w:color w:val="333333"/>
+          <w:lang w:val="en-US"/>
+        </w:rPr>
+        <w:t>vpnclient.ovpn</w:t>
       </w:r>
       <w:proofErr w:type="spellEnd"/>
-      <w:proofErr w:type="gramEnd"/>
       <w:r>
         <w:rPr>
           <w:rFonts w:ascii="Consolas" w:hAnsi="Consolas"/>
@@ -4109,50 +4281,6 @@
         <w:t>vpnclient.conf</w:t>
       </w:r>
       <w:proofErr w:type="spellEnd"/>
-      <w:r>
-        <w:rPr>
-          <w:rFonts w:ascii="Consolas" w:hAnsi="Consolas"/>
-          <w:color w:val="333333"/>
-          <w:lang w:val="en-US"/>
-        </w:rPr>
-        <w:t xml:space="preserve"> /</w:t>
-      </w:r>
-      <w:proofErr w:type="spellStart"/>
-      <w:r>
-        <w:rPr>
-          <w:rFonts w:ascii="Consolas" w:hAnsi="Consolas"/>
-          <w:color w:val="333333"/>
-          <w:lang w:val="en-US"/>
-        </w:rPr>
-        <w:t>etc</w:t>
-      </w:r>
-      <w:proofErr w:type="spellEnd"/>
-      <w:r>
-        <w:rPr>
-          <w:rFonts w:ascii="Consolas" w:hAnsi="Consolas"/>
-          <w:color w:val="333333"/>
-          <w:lang w:val="en-US"/>
-        </w:rPr>
-        <w:t>/</w:t>
-      </w:r>
-      <w:proofErr w:type="spellStart"/>
-      <w:r>
-        <w:rPr>
-          <w:rFonts w:ascii="Consolas" w:hAnsi="Consolas"/>
-          <w:color w:val="333333"/>
-          <w:lang w:val="en-US"/>
-        </w:rPr>
-        <w:t>openvpn</w:t>
-      </w:r>
-      <w:proofErr w:type="spellEnd"/>
-      <w:r>
-        <w:rPr>
-          <w:rFonts w:ascii="Consolas" w:hAnsi="Consolas"/>
-          <w:color w:val="333333"/>
-          <w:lang w:val="en-US"/>
-        </w:rPr>
-        <w:t>/</w:t>
-      </w:r>
     </w:p>
     <w:p>
       <w:pPr>
@@ -4169,28 +4297,29 @@
         <w:rPr>
           <w:lang w:val="en-US"/>
         </w:rPr>
-        <w:t>Add the executable permission to update-</w:t>
+        <w:lastRenderedPageBreak/>
+        <w:t>Copy your configuration file to /</w:t>
       </w:r>
       <w:proofErr w:type="spellStart"/>
       <w:r>
         <w:rPr>
           <w:lang w:val="en-US"/>
         </w:rPr>
-        <w:t>resolv</w:t>
+        <w:t>etc</w:t>
       </w:r>
       <w:proofErr w:type="spellEnd"/>
       <w:r>
         <w:rPr>
           <w:lang w:val="en-US"/>
         </w:rPr>
-        <w:t>-</w:t>
+        <w:t>/</w:t>
       </w:r>
       <w:proofErr w:type="spellStart"/>
       <w:r>
         <w:rPr>
           <w:lang w:val="en-US"/>
         </w:rPr>
-        <w:t>conf</w:t>
+        <w:t>openvpn</w:t>
       </w:r>
       <w:proofErr w:type="spellEnd"/>
     </w:p>
@@ -4222,15 +4351,17 @@
         <w:t xml:space="preserve">$ </w:t>
       </w:r>
       <w:proofErr w:type="spellStart"/>
-      <w:r>
-        <w:rPr>
-          <w:rFonts w:ascii="Consolas" w:hAnsi="Consolas"/>
-          <w:color w:val="333333"/>
-          <w:lang w:val="en-US"/>
-        </w:rPr>
-        <w:t>sudo</w:t>
+      <w:proofErr w:type="gramStart"/>
+      <w:r>
+        <w:rPr>
+          <w:rFonts w:ascii="Consolas" w:hAnsi="Consolas"/>
+          <w:color w:val="333333"/>
+          <w:lang w:val="en-US"/>
+        </w:rPr>
+        <w:t>cp</w:t>
       </w:r>
       <w:proofErr w:type="spellEnd"/>
+      <w:proofErr w:type="gramEnd"/>
       <w:r>
         <w:rPr>
           <w:rFonts w:ascii="Consolas" w:hAnsi="Consolas"/>
@@ -4246,7 +4377,7 @@
           <w:color w:val="333333"/>
           <w:lang w:val="en-US"/>
         </w:rPr>
-        <w:t>chmod</w:t>
+        <w:t>vpnclient.conf</w:t>
       </w:r>
       <w:proofErr w:type="spellEnd"/>
       <w:r>
@@ -4255,7 +4386,7 @@
           <w:color w:val="333333"/>
           <w:lang w:val="en-US"/>
         </w:rPr>
-        <w:t xml:space="preserve"> +x /</w:t>
+        <w:t xml:space="preserve"> /</w:t>
       </w:r>
       <w:proofErr w:type="spellStart"/>
       <w:r>
@@ -4291,36 +4422,8 @@
           <w:color w:val="333333"/>
           <w:lang w:val="en-US"/>
         </w:rPr>
-        <w:t>/update-</w:t>
-      </w:r>
-      <w:proofErr w:type="spellStart"/>
-      <w:r>
-        <w:rPr>
-          <w:rFonts w:ascii="Consolas" w:hAnsi="Consolas"/>
-          <w:color w:val="333333"/>
-          <w:lang w:val="en-US"/>
-        </w:rPr>
-        <w:t>resolv</w:t>
-      </w:r>
-      <w:proofErr w:type="spellEnd"/>
-      <w:r>
-        <w:rPr>
-          <w:rFonts w:ascii="Consolas" w:hAnsi="Consolas"/>
-          <w:color w:val="333333"/>
-          <w:lang w:val="en-US"/>
-        </w:rPr>
-        <w:t>-</w:t>
-      </w:r>
-      <w:proofErr w:type="spellStart"/>
-      <w:r>
-        <w:rPr>
-          <w:rFonts w:ascii="Consolas" w:hAnsi="Consolas"/>
-          <w:color w:val="333333"/>
-          <w:lang w:val="en-US"/>
-        </w:rPr>
-        <w:t>conf</w:t>
-      </w:r>
-      <w:proofErr w:type="spellEnd"/>
+        <w:t>/</w:t>
+      </w:r>
     </w:p>
     <w:p>
       <w:pPr>
@@ -4337,34 +4440,30 @@
         <w:rPr>
           <w:lang w:val="en-US"/>
         </w:rPr>
-        <w:t>Initiate the VPN connection. On reboot</w:t>
-      </w:r>
-      <w:r>
-        <w:rPr>
-          <w:lang w:val="en-US"/>
-        </w:rPr>
-        <w:t>,</w:t>
-      </w:r>
-      <w:r>
-        <w:rPr>
-          <w:lang w:val="en-US"/>
-        </w:rPr>
-        <w:t xml:space="preserve"> </w:t>
+        <w:t>Add the executable permission to update-</w:t>
       </w:r>
       <w:proofErr w:type="spellStart"/>
       <w:r>
         <w:rPr>
           <w:lang w:val="en-US"/>
         </w:rPr>
-        <w:t>OpenVPN</w:t>
+        <w:t>resolv</w:t>
       </w:r>
       <w:proofErr w:type="spellEnd"/>
       <w:r>
         <w:rPr>
           <w:lang w:val="en-US"/>
         </w:rPr>
-        <w:t xml:space="preserve"> is going to reconnect automatically.</w:t>
-      </w:r>
+        <w:t>-</w:t>
+      </w:r>
+      <w:proofErr w:type="spellStart"/>
+      <w:r>
+        <w:rPr>
+          <w:lang w:val="en-US"/>
+        </w:rPr>
+        <w:t>conf</w:t>
+      </w:r>
+      <w:proofErr w:type="spellEnd"/>
     </w:p>
     <w:p>
       <w:pPr>
@@ -4394,7 +4493,6 @@
         <w:t xml:space="preserve">$ </w:t>
       </w:r>
       <w:proofErr w:type="spellStart"/>
-      <w:proofErr w:type="gramStart"/>
       <w:r>
         <w:rPr>
           <w:rFonts w:ascii="Consolas" w:hAnsi="Consolas"/>
@@ -4404,7 +4502,6 @@
         <w:t>sudo</w:t>
       </w:r>
       <w:proofErr w:type="spellEnd"/>
-      <w:proofErr w:type="gramEnd"/>
       <w:r>
         <w:rPr>
           <w:rFonts w:ascii="Consolas" w:hAnsi="Consolas"/>
@@ -4420,15 +4517,7 @@
           <w:color w:val="333333"/>
           <w:lang w:val="en-US"/>
         </w:rPr>
-        <w:t>op</w:t>
-      </w:r>
-      <w:r>
-        <w:rPr>
-          <w:rFonts w:ascii="Consolas" w:hAnsi="Consolas"/>
-          <w:color w:val="333333"/>
-          <w:lang w:val="en-US"/>
-        </w:rPr>
-        <w:t>envpn</w:t>
+        <w:t>chmod</w:t>
       </w:r>
       <w:proofErr w:type="spellEnd"/>
       <w:r>
@@ -4437,7 +4526,7 @@
           <w:color w:val="333333"/>
           <w:lang w:val="en-US"/>
         </w:rPr>
-        <w:t xml:space="preserve"> --</w:t>
+        <w:t xml:space="preserve"> +x /</w:t>
       </w:r>
       <w:proofErr w:type="spellStart"/>
       <w:r>
@@ -4446,7 +4535,7 @@
           <w:color w:val="333333"/>
           <w:lang w:val="en-US"/>
         </w:rPr>
-        <w:t>config</w:t>
+        <w:t>etc</w:t>
       </w:r>
       <w:proofErr w:type="spellEnd"/>
       <w:r>
@@ -4455,7 +4544,7 @@
           <w:color w:val="333333"/>
           <w:lang w:val="en-US"/>
         </w:rPr>
-        <w:t xml:space="preserve"> /</w:t>
+        <w:t>/</w:t>
       </w:r>
       <w:proofErr w:type="spellStart"/>
       <w:r>
@@ -4464,7 +4553,7 @@
           <w:color w:val="333333"/>
           <w:lang w:val="en-US"/>
         </w:rPr>
-        <w:t>etc</w:t>
+        <w:t>openvpn</w:t>
       </w:r>
       <w:proofErr w:type="spellEnd"/>
       <w:r>
@@ -4473,7 +4562,7 @@
           <w:color w:val="333333"/>
           <w:lang w:val="en-US"/>
         </w:rPr>
-        <w:t>/</w:t>
+        <w:t>/update-</w:t>
       </w:r>
       <w:proofErr w:type="spellStart"/>
       <w:r>
@@ -4482,7 +4571,7 @@
           <w:color w:val="333333"/>
           <w:lang w:val="en-US"/>
         </w:rPr>
-        <w:t>openvpn</w:t>
+        <w:t>resolv</w:t>
       </w:r>
       <w:proofErr w:type="spellEnd"/>
       <w:r>
@@ -4491,7 +4580,7 @@
           <w:color w:val="333333"/>
           <w:lang w:val="en-US"/>
         </w:rPr>
-        <w:t>/</w:t>
+        <w:t>-</w:t>
       </w:r>
       <w:proofErr w:type="spellStart"/>
       <w:r>
@@ -4500,24 +4589,88 @@
           <w:color w:val="333333"/>
           <w:lang w:val="en-US"/>
         </w:rPr>
-        <w:t>vpnclient</w:t>
-      </w:r>
-      <w:r>
-        <w:rPr>
-          <w:rFonts w:ascii="Consolas" w:hAnsi="Consolas"/>
-          <w:color w:val="333333"/>
-          <w:lang w:val="en-US"/>
-        </w:rPr>
-        <w:t>.conf</w:t>
+        <w:t>conf</w:t>
       </w:r>
       <w:proofErr w:type="spellEnd"/>
-      <w:r>
-        <w:rPr>
-          <w:rFonts w:ascii="Consolas" w:hAnsi="Consolas"/>
-          <w:color w:val="333333"/>
-          <w:lang w:val="en-US"/>
-        </w:rPr>
-        <w:t xml:space="preserve"> --daemon</w:t>
+    </w:p>
+    <w:p>
+      <w:pPr>
+        <w:pStyle w:val="Listenabsatz"/>
+        <w:numPr>
+          <w:ilvl w:val="0"/>
+          <w:numId w:val="12"/>
+        </w:numPr>
+        <w:rPr>
+          <w:lang w:val="en-US"/>
+        </w:rPr>
+      </w:pPr>
+      <w:r>
+        <w:rPr>
+          <w:lang w:val="en-US"/>
+        </w:rPr>
+        <w:t>Initiate the VPN connection. On reboot</w:t>
+      </w:r>
+      <w:r>
+        <w:rPr>
+          <w:lang w:val="en-US"/>
+        </w:rPr>
+        <w:t>,</w:t>
+      </w:r>
+      <w:r>
+        <w:rPr>
+          <w:lang w:val="en-US"/>
+        </w:rPr>
+        <w:t xml:space="preserve"> </w:t>
+      </w:r>
+      <w:proofErr w:type="spellStart"/>
+      <w:r>
+        <w:rPr>
+          <w:lang w:val="en-US"/>
+        </w:rPr>
+        <w:t>OpenVPN</w:t>
+      </w:r>
+      <w:proofErr w:type="spellEnd"/>
+      <w:r>
+        <w:rPr>
+          <w:lang w:val="en-US"/>
+        </w:rPr>
+        <w:t xml:space="preserve"> is going to reconnect automatically.</w:t>
+      </w:r>
+    </w:p>
+    <w:p>
+      <w:pPr>
+        <w:pStyle w:val="HTMLVorformatiert"/>
+        <w:pBdr>
+          <w:top w:val="single" w:sz="6" w:space="7" w:color="CCCCCC"/>
+          <w:left w:val="single" w:sz="6" w:space="7" w:color="CCCCCC"/>
+          <w:bottom w:val="single" w:sz="6" w:space="7" w:color="CCCCCC"/>
+          <w:right w:val="single" w:sz="6" w:space="7" w:color="CCCCCC"/>
+        </w:pBdr>
+        <w:shd w:val="clear" w:color="auto" w:fill="F5F5F5"/>
+        <w:wordWrap w:val="0"/>
+        <w:spacing w:after="150"/>
+        <w:ind w:left="360"/>
+        <w:rPr>
+          <w:rFonts w:ascii="Consolas" w:hAnsi="Consolas"/>
+          <w:color w:val="333333"/>
+          <w:lang w:val="en-US"/>
+        </w:rPr>
+      </w:pPr>
+      <w:r>
+        <w:rPr>
+          <w:rFonts w:ascii="Consolas" w:hAnsi="Consolas"/>
+          <w:color w:val="333333"/>
+          <w:lang w:val="en-US"/>
+        </w:rPr>
+        <w:t xml:space="preserve">$ </w:t>
+      </w:r>
+      <w:r>
+        <w:rPr>
+          <w:rFonts w:ascii="Consolas" w:hAnsi="Consolas"/>
+          <w:color w:val="333333"/>
+          <w:lang w:val="en-US"/>
+        </w:rPr>
+        <w:t>…</w:t>
       </w:r>
     </w:p>
     <w:p>
@@ -4595,7 +4748,7 @@
           <w:lang w:val="en-US"/>
         </w:rPr>
       </w:pPr>
-      <w:hyperlink r:id="rId13" w:history="1">
+      <w:hyperlink r:id="rId14" w:history="1">
         <w:r>
           <w:rPr>
             <w:rStyle w:val="Hyperlink"/>
@@ -4658,7 +4811,7 @@
           <w:lang w:val="en-US"/>
         </w:rPr>
       </w:pPr>
-      <w:hyperlink r:id="rId14" w:history="1">
+      <w:hyperlink r:id="rId15" w:history="1">
         <w:r>
           <w:rPr>
             <w:rStyle w:val="Hyperlink"/>
@@ -4708,7 +4861,7 @@
           <w:lang w:val="en-US"/>
         </w:rPr>
       </w:pPr>
-      <w:hyperlink r:id="rId15" w:history="1">
+      <w:hyperlink r:id="rId16" w:history="1">
         <w:r>
           <w:rPr>
             <w:rStyle w:val="Hyperlink"/>
@@ -4758,7 +4911,7 @@
           <w:lang w:val="en-US"/>
         </w:rPr>
       </w:pPr>
-      <w:hyperlink r:id="rId16" w:history="1">
+      <w:hyperlink r:id="rId17" w:history="1">
         <w:r>
           <w:rPr>
             <w:rStyle w:val="Hyperlink"/>
@@ -4815,7 +4968,7 @@
           <w:lang w:val="en-US"/>
         </w:rPr>
       </w:pPr>
-      <w:hyperlink r:id="rId17" w:history="1">
+      <w:hyperlink r:id="rId18" w:history="1">
         <w:r>
           <w:rPr>
             <w:rStyle w:val="Hyperlink"/>
@@ -4861,7 +5014,7 @@
   <w:abstractNum w:abstractNumId="0" w15:restartNumberingAfterBreak="0">
     <w:nsid w:val="14943638"/>
     <w:multiLevelType w:val="hybridMultilevel"/>
-    <w:tmpl w:val="482E683C"/>
+    <w:tmpl w:val="72ACAFE8"/>
     <w:lvl w:ilvl="0" w:tplc="0407000F">
       <w:start w:val="1"/>
       <w:numFmt w:val="decimal"/>
@@ -5174,6 +5327,119 @@
     </w:lvl>
   </w:abstractNum>
   <w:abstractNum w:abstractNumId="3" w15:restartNumberingAfterBreak="0">
+    <w:nsid w:val="17C6419F"/>
+    <w:multiLevelType w:val="hybridMultilevel"/>
+    <w:tmpl w:val="46824562"/>
+    <w:lvl w:ilvl="0" w:tplc="04070001">
+      <w:start w:val="1"/>
+      <w:numFmt w:val="bullet"/>
+      <w:lvlText w:val=""/>
+      <w:lvlJc w:val="left"/>
+      <w:pPr>
+        <w:ind w:left="360" w:hanging="360"/>
+      </w:pPr>
+      <w:rPr>
+        <w:rFonts w:ascii="Symbol" w:hAnsi="Symbol" w:hint="default"/>
+      </w:rPr>
+    </w:lvl>
+    <w:lvl w:ilvl="1" w:tplc="04070003" w:tentative="1">
+      <w:start w:val="1"/>
+      <w:numFmt w:val="bullet"/>
+      <w:lvlText w:val="o"/>
+      <w:lvlJc w:val="left"/>
+      <w:pPr>
+        <w:ind w:left="1080" w:hanging="360"/>
+      </w:pPr>
+      <w:rPr>
+        <w:rFonts w:ascii="Courier New" w:hAnsi="Courier New" w:cs="Courier New" w:hint="default"/>
+      </w:rPr>
+    </w:lvl>
+    <w:lvl w:ilvl="2" w:tplc="04070005" w:tentative="1">
+      <w:start w:val="1"/>
+      <w:numFmt w:val="bullet"/>
+      <w:lvlText w:val=""/>
+      <w:lvlJc w:val="left"/>
+      <w:pPr>
+        <w:ind w:left="1800" w:hanging="360"/>
+      </w:pPr>
+      <w:rPr>
+        <w:rFonts w:ascii="Wingdings" w:hAnsi="Wingdings" w:hint="default"/>
+      </w:rPr>
+    </w:lvl>
+    <w:lvl w:ilvl="3" w:tplc="04070001" w:tentative="1">
+      <w:start w:val="1"/>
+      <w:numFmt w:val="bullet"/>
+      <w:lvlText w:val=""/>
+      <w:lvlJc w:val="left"/>
+      <w:pPr>
+        <w:ind w:left="2520" w:hanging="360"/>
+      </w:pPr>
+      <w:rPr>
+        <w:rFonts w:ascii="Symbol" w:hAnsi="Symbol" w:hint="default"/>
+      </w:rPr>
+    </w:lvl>
+    <w:lvl w:ilvl="4" w:tplc="04070003" w:tentative="1">
+      <w:start w:val="1"/>
+      <w:numFmt w:val="bullet"/>
+      <w:lvlText w:val="o"/>
+      <w:lvlJc w:val="left"/>
+      <w:pPr>
+        <w:ind w:left="3240" w:hanging="360"/>
+      </w:pPr>
+      <w:rPr>
+        <w:rFonts w:ascii="Courier New" w:hAnsi="Courier New" w:cs="Courier New" w:hint="default"/>
+      </w:rPr>
+    </w:lvl>
+    <w:lvl w:ilvl="5" w:tplc="04070005" w:tentative="1">
+      <w:start w:val="1"/>
+      <w:numFmt w:val="bullet"/>
+      <w:lvlText w:val=""/>
+      <w:lvlJc w:val="left"/>
+      <w:pPr>
+        <w:ind w:left="3960" w:hanging="360"/>
+      </w:pPr>
+      <w:rPr>
+        <w:rFonts w:ascii="Wingdings" w:hAnsi="Wingdings" w:hint="default"/>
+      </w:rPr>
+    </w:lvl>
+    <w:lvl w:ilvl="6" w:tplc="04070001" w:tentative="1">
+      <w:start w:val="1"/>
+      <w:numFmt w:val="bullet"/>
+      <w:lvlText w:val=""/>
+      <w:lvlJc w:val="left"/>
+      <w:pPr>
+        <w:ind w:left="4680" w:hanging="360"/>
+      </w:pPr>
+      <w:rPr>
+        <w:rFonts w:ascii="Symbol" w:hAnsi="Symbol" w:hint="default"/>
+      </w:rPr>
+    </w:lvl>
+    <w:lvl w:ilvl="7" w:tplc="04070003" w:tentative="1">
+      <w:start w:val="1"/>
+      <w:numFmt w:val="bullet"/>
+      <w:lvlText w:val="o"/>
+      <w:lvlJc w:val="left"/>
+      <w:pPr>
+        <w:ind w:left="5400" w:hanging="360"/>
+      </w:pPr>
+      <w:rPr>
+        <w:rFonts w:ascii="Courier New" w:hAnsi="Courier New" w:cs="Courier New" w:hint="default"/>
+      </w:rPr>
+    </w:lvl>
+    <w:lvl w:ilvl="8" w:tplc="04070005" w:tentative="1">
+      <w:start w:val="1"/>
+      <w:numFmt w:val="bullet"/>
+      <w:lvlText w:val=""/>
+      <w:lvlJc w:val="left"/>
+      <w:pPr>
+        <w:ind w:left="6120" w:hanging="360"/>
+      </w:pPr>
+      <w:rPr>
+        <w:rFonts w:ascii="Wingdings" w:hAnsi="Wingdings" w:hint="default"/>
+      </w:rPr>
+    </w:lvl>
+  </w:abstractNum>
+  <w:abstractNum w:abstractNumId="4" w15:restartNumberingAfterBreak="0">
     <w:nsid w:val="29E02DA2"/>
     <w:multiLevelType w:val="hybridMultilevel"/>
     <w:tmpl w:val="29CCF4CA"/>
@@ -5286,7 +5552,7 @@
       </w:rPr>
     </w:lvl>
   </w:abstractNum>
-  <w:abstractNum w:abstractNumId="4" w15:restartNumberingAfterBreak="0">
+  <w:abstractNum w:abstractNumId="5" w15:restartNumberingAfterBreak="0">
     <w:nsid w:val="43E15C20"/>
     <w:multiLevelType w:val="hybridMultilevel"/>
     <w:tmpl w:val="307ECBA4"/>
@@ -5399,7 +5665,7 @@
       </w:rPr>
     </w:lvl>
   </w:abstractNum>
-  <w:abstractNum w:abstractNumId="5" w15:restartNumberingAfterBreak="0">
+  <w:abstractNum w:abstractNumId="6" w15:restartNumberingAfterBreak="0">
     <w:nsid w:val="4DA508D5"/>
     <w:multiLevelType w:val="hybridMultilevel"/>
     <w:tmpl w:val="5906BD04"/>
@@ -5512,7 +5778,7 @@
       </w:rPr>
     </w:lvl>
   </w:abstractNum>
-  <w:abstractNum w:abstractNumId="6" w15:restartNumberingAfterBreak="0">
+  <w:abstractNum w:abstractNumId="7" w15:restartNumberingAfterBreak="0">
     <w:nsid w:val="4EE31AAD"/>
     <w:multiLevelType w:val="hybridMultilevel"/>
     <w:tmpl w:val="499C6B7A"/>
@@ -5625,7 +5891,7 @@
       </w:rPr>
     </w:lvl>
   </w:abstractNum>
-  <w:abstractNum w:abstractNumId="7" w15:restartNumberingAfterBreak="0">
+  <w:abstractNum w:abstractNumId="8" w15:restartNumberingAfterBreak="0">
     <w:nsid w:val="51CD5EE1"/>
     <w:multiLevelType w:val="hybridMultilevel"/>
     <w:tmpl w:val="E7622026"/>
@@ -5738,7 +6004,7 @@
       </w:rPr>
     </w:lvl>
   </w:abstractNum>
-  <w:abstractNum w:abstractNumId="8" w15:restartNumberingAfterBreak="0">
+  <w:abstractNum w:abstractNumId="9" w15:restartNumberingAfterBreak="0">
     <w:nsid w:val="5648449E"/>
     <w:multiLevelType w:val="hybridMultilevel"/>
     <w:tmpl w:val="246003FC"/>
@@ -5851,7 +6117,7 @@
       </w:rPr>
     </w:lvl>
   </w:abstractNum>
-  <w:abstractNum w:abstractNumId="9" w15:restartNumberingAfterBreak="0">
+  <w:abstractNum w:abstractNumId="10" w15:restartNumberingAfterBreak="0">
     <w:nsid w:val="57D01891"/>
     <w:multiLevelType w:val="hybridMultilevel"/>
     <w:tmpl w:val="76C62E90"/>
@@ -5940,7 +6206,7 @@
       </w:pPr>
     </w:lvl>
   </w:abstractNum>
-  <w:abstractNum w:abstractNumId="10" w15:restartNumberingAfterBreak="0">
+  <w:abstractNum w:abstractNumId="11" w15:restartNumberingAfterBreak="0">
     <w:nsid w:val="69B51FD7"/>
     <w:multiLevelType w:val="hybridMultilevel"/>
     <w:tmpl w:val="D21E5320"/>
@@ -6053,7 +6319,7 @@
       </w:rPr>
     </w:lvl>
   </w:abstractNum>
-  <w:abstractNum w:abstractNumId="11" w15:restartNumberingAfterBreak="0">
+  <w:abstractNum w:abstractNumId="12" w15:restartNumberingAfterBreak="0">
     <w:nsid w:val="7C8A1083"/>
     <w:multiLevelType w:val="hybridMultilevel"/>
     <w:tmpl w:val="6BC01B60"/>
@@ -6166,7 +6432,7 @@
       </w:rPr>
     </w:lvl>
   </w:abstractNum>
-  <w:abstractNum w:abstractNumId="12" w15:restartNumberingAfterBreak="0">
+  <w:abstractNum w:abstractNumId="13" w15:restartNumberingAfterBreak="0">
     <w:nsid w:val="7CFC1396"/>
     <w:multiLevelType w:val="hybridMultilevel"/>
     <w:tmpl w:val="44C49B82"/>
@@ -6279,44 +6545,163 @@
       </w:rPr>
     </w:lvl>
   </w:abstractNum>
+  <w:abstractNum w:abstractNumId="14" w15:restartNumberingAfterBreak="0">
+    <w:nsid w:val="7FE96502"/>
+    <w:multiLevelType w:val="hybridMultilevel"/>
+    <w:tmpl w:val="8962F8EC"/>
+    <w:lvl w:ilvl="0" w:tplc="04070001">
+      <w:start w:val="1"/>
+      <w:numFmt w:val="bullet"/>
+      <w:lvlText w:val=""/>
+      <w:lvlJc w:val="left"/>
+      <w:pPr>
+        <w:ind w:left="360" w:hanging="360"/>
+      </w:pPr>
+      <w:rPr>
+        <w:rFonts w:ascii="Symbol" w:hAnsi="Symbol" w:hint="default"/>
+      </w:rPr>
+    </w:lvl>
+    <w:lvl w:ilvl="1" w:tplc="04070003" w:tentative="1">
+      <w:start w:val="1"/>
+      <w:numFmt w:val="bullet"/>
+      <w:lvlText w:val="o"/>
+      <w:lvlJc w:val="left"/>
+      <w:pPr>
+        <w:ind w:left="1080" w:hanging="360"/>
+      </w:pPr>
+      <w:rPr>
+        <w:rFonts w:ascii="Courier New" w:hAnsi="Courier New" w:cs="Courier New" w:hint="default"/>
+      </w:rPr>
+    </w:lvl>
+    <w:lvl w:ilvl="2" w:tplc="04070005" w:tentative="1">
+      <w:start w:val="1"/>
+      <w:numFmt w:val="bullet"/>
+      <w:lvlText w:val=""/>
+      <w:lvlJc w:val="left"/>
+      <w:pPr>
+        <w:ind w:left="1800" w:hanging="360"/>
+      </w:pPr>
+      <w:rPr>
+        <w:rFonts w:ascii="Wingdings" w:hAnsi="Wingdings" w:hint="default"/>
+      </w:rPr>
+    </w:lvl>
+    <w:lvl w:ilvl="3" w:tplc="04070001" w:tentative="1">
+      <w:start w:val="1"/>
+      <w:numFmt w:val="bullet"/>
+      <w:lvlText w:val=""/>
+      <w:lvlJc w:val="left"/>
+      <w:pPr>
+        <w:ind w:left="2520" w:hanging="360"/>
+      </w:pPr>
+      <w:rPr>
+        <w:rFonts w:ascii="Symbol" w:hAnsi="Symbol" w:hint="default"/>
+      </w:rPr>
+    </w:lvl>
+    <w:lvl w:ilvl="4" w:tplc="04070003" w:tentative="1">
+      <w:start w:val="1"/>
+      <w:numFmt w:val="bullet"/>
+      <w:lvlText w:val="o"/>
+      <w:lvlJc w:val="left"/>
+      <w:pPr>
+        <w:ind w:left="3240" w:hanging="360"/>
+      </w:pPr>
+      <w:rPr>
+        <w:rFonts w:ascii="Courier New" w:hAnsi="Courier New" w:cs="Courier New" w:hint="default"/>
+      </w:rPr>
+    </w:lvl>
+    <w:lvl w:ilvl="5" w:tplc="04070005" w:tentative="1">
+      <w:start w:val="1"/>
+      <w:numFmt w:val="bullet"/>
+      <w:lvlText w:val=""/>
+      <w:lvlJc w:val="left"/>
+      <w:pPr>
+        <w:ind w:left="3960" w:hanging="360"/>
+      </w:pPr>
+      <w:rPr>
+        <w:rFonts w:ascii="Wingdings" w:hAnsi="Wingdings" w:hint="default"/>
+      </w:rPr>
+    </w:lvl>
+    <w:lvl w:ilvl="6" w:tplc="04070001" w:tentative="1">
+      <w:start w:val="1"/>
+      <w:numFmt w:val="bullet"/>
+      <w:lvlText w:val=""/>
+      <w:lvlJc w:val="left"/>
+      <w:pPr>
+        <w:ind w:left="4680" w:hanging="360"/>
+      </w:pPr>
+      <w:rPr>
+        <w:rFonts w:ascii="Symbol" w:hAnsi="Symbol" w:hint="default"/>
+      </w:rPr>
+    </w:lvl>
+    <w:lvl w:ilvl="7" w:tplc="04070003" w:tentative="1">
+      <w:start w:val="1"/>
+      <w:numFmt w:val="bullet"/>
+      <w:lvlText w:val="o"/>
+      <w:lvlJc w:val="left"/>
+      <w:pPr>
+        <w:ind w:left="5400" w:hanging="360"/>
+      </w:pPr>
+      <w:rPr>
+        <w:rFonts w:ascii="Courier New" w:hAnsi="Courier New" w:cs="Courier New" w:hint="default"/>
+      </w:rPr>
+    </w:lvl>
+    <w:lvl w:ilvl="8" w:tplc="04070005" w:tentative="1">
+      <w:start w:val="1"/>
+      <w:numFmt w:val="bullet"/>
+      <w:lvlText w:val=""/>
+      <w:lvlJc w:val="left"/>
+      <w:pPr>
+        <w:ind w:left="6120" w:hanging="360"/>
+      </w:pPr>
+      <w:rPr>
+        <w:rFonts w:ascii="Wingdings" w:hAnsi="Wingdings" w:hint="default"/>
+      </w:rPr>
+    </w:lvl>
+  </w:abstractNum>
   <w:num w:numId="1">
+    <w:abstractNumId w:val="10"/>
+  </w:num>
+  <w:num w:numId="2">
     <w:abstractNumId w:val="9"/>
   </w:num>
-  <w:num w:numId="2">
-    <w:abstractNumId w:val="8"/>
-  </w:num>
   <w:num w:numId="3">
-    <w:abstractNumId w:val="12"/>
+    <w:abstractNumId w:val="13"/>
   </w:num>
   <w:num w:numId="4">
     <w:abstractNumId w:val="0"/>
   </w:num>
   <w:num w:numId="5">
-    <w:abstractNumId w:val="5"/>
+    <w:abstractNumId w:val="6"/>
   </w:num>
   <w:num w:numId="6">
-    <w:abstractNumId w:val="10"/>
+    <w:abstractNumId w:val="11"/>
   </w:num>
   <w:num w:numId="7">
     <w:abstractNumId w:val="1"/>
   </w:num>
   <w:num w:numId="8">
-    <w:abstractNumId w:val="11"/>
+    <w:abstractNumId w:val="12"/>
   </w:num>
   <w:num w:numId="9">
-    <w:abstractNumId w:val="7"/>
+    <w:abstractNumId w:val="8"/>
   </w:num>
   <w:num w:numId="10">
-    <w:abstractNumId w:val="3"/>
+    <w:abstractNumId w:val="4"/>
   </w:num>
   <w:num w:numId="11">
-    <w:abstractNumId w:val="4"/>
+    <w:abstractNumId w:val="5"/>
   </w:num>
   <w:num w:numId="12">
-    <w:abstractNumId w:val="6"/>
+    <w:abstractNumId w:val="7"/>
   </w:num>
   <w:num w:numId="13">
     <w:abstractNumId w:val="2"/>
+  </w:num>
+  <w:num w:numId="14">
+    <w:abstractNumId w:val="14"/>
+  </w:num>
+  <w:num w:numId="15">
+    <w:abstractNumId w:val="3"/>
   </w:num>
 </w:numbering>
 </file>

</xml_diff>

<commit_message>
Update the installation manual for the new RPI upgrade procedure
</commit_message>
<xml_diff>
--- a/Control Box Software Setup/installation-manual.docx
+++ b/Control Box Software Setup/installation-manual.docx
@@ -1152,6 +1152,12 @@
           <w:lang w:val="en-US"/>
         </w:rPr>
         <w:t>SSH into your Raspberry Pi</w:t>
+      </w:r>
+      <w:r>
+        <w:rPr>
+          <w:lang w:val="en-US"/>
+        </w:rPr>
+        <w:t xml:space="preserve"> and Perform an Update</w:t>
       </w:r>
     </w:p>
     <w:p>
@@ -1375,7 +1381,21 @@
         <w:rPr>
           <w:lang w:val="en-US"/>
         </w:rPr>
-        <w:t xml:space="preserve">Enter the host name that you configured in Raspberry Pi Imager and add the suffix “.local”. Click on open. </w:t>
+        <w:t>Enter the host name that you configured in Raspberry Pi Im</w:t>
+      </w:r>
+      <w:r>
+        <w:rPr>
+          <w:lang w:val="en-US"/>
+        </w:rPr>
+        <w:t>ager</w:t>
+      </w:r>
+      <w:bookmarkStart w:id="0" w:name="_GoBack"/>
+      <w:bookmarkEnd w:id="0"/>
+      <w:r>
+        <w:rPr>
+          <w:lang w:val="en-US"/>
+        </w:rPr>
+        <w:t xml:space="preserve">. Click on open. </w:t>
       </w:r>
     </w:p>
     <w:p>
@@ -1434,71 +1454,26 @@
     </w:p>
     <w:p>
       <w:pPr>
-        <w:pStyle w:val="berschrift1"/>
-        <w:rPr>
-          <w:lang w:val="en-US"/>
-        </w:rPr>
-      </w:pPr>
-    </w:p>
-    <w:p>
-      <w:pPr>
-        <w:pStyle w:val="berschrift1"/>
+        <w:pStyle w:val="Listenabsatz"/>
         <w:numPr>
           <w:ilvl w:val="0"/>
-          <w:numId w:val="4"/>
-        </w:numPr>
-        <w:rPr>
-          <w:lang w:val="en-US"/>
-        </w:rPr>
-      </w:pPr>
-      <w:r>
-        <w:rPr>
-          <w:lang w:val="en-US"/>
-        </w:rPr>
-        <w:t>Create an etx4 Partition on your USB Storage Device</w:t>
-      </w:r>
-    </w:p>
-    <w:p>
-      <w:pPr>
-        <w:rPr>
-          <w:lang w:val="en-US"/>
-        </w:rPr>
-      </w:pPr>
-    </w:p>
-    <w:p>
-      <w:pPr>
-        <w:pStyle w:val="Listenabsatz"/>
-        <w:numPr>
-          <w:ilvl w:val="0"/>
-          <w:numId w:val="5"/>
-        </w:numPr>
-        <w:rPr>
-          <w:lang w:val="en-US"/>
-        </w:rPr>
-      </w:pPr>
-      <w:r>
-        <w:rPr>
-          <w:lang w:val="en-US"/>
-        </w:rPr>
-        <w:t>Insert your USB storage device. We are going to do a clean reformat and install an ext4 partition so any existing data is going to be lost. If you already have an ext4 partition at /dev/sda1, you can skip this step.</w:t>
-      </w:r>
-    </w:p>
-    <w:p>
-      <w:pPr>
-        <w:pStyle w:val="Listenabsatz"/>
-        <w:numPr>
-          <w:ilvl w:val="0"/>
-          <w:numId w:val="5"/>
-        </w:numPr>
-        <w:rPr>
-          <w:lang w:val="en-US"/>
-        </w:rPr>
-      </w:pPr>
-      <w:r>
-        <w:rPr>
-          <w:lang w:val="en-US"/>
-        </w:rPr>
-        <w:t>Switch to root user.</w:t>
+          <w:numId w:val="10"/>
+        </w:numPr>
+        <w:rPr>
+          <w:lang w:val="en-US"/>
+        </w:rPr>
+      </w:pPr>
+      <w:r>
+        <w:rPr>
+          <w:lang w:val="en-US"/>
+        </w:rPr>
+        <w:t>Update your Raspberry Pi using the following command</w:t>
+      </w:r>
+      <w:r>
+        <w:rPr>
+          <w:lang w:val="en-US"/>
+        </w:rPr>
+        <w:t xml:space="preserve">. </w:t>
       </w:r>
     </w:p>
     <w:p>
@@ -1546,7 +1521,23 @@
           <w:color w:val="333333"/>
           <w:lang w:val="en-US"/>
         </w:rPr>
-        <w:t xml:space="preserve"> </w:t>
+        <w:t xml:space="preserve"> apt update</w:t>
+      </w:r>
+      <w:r>
+        <w:rPr>
+          <w:rFonts w:ascii="Consolas" w:hAnsi="Consolas"/>
+          <w:color w:val="333333"/>
+          <w:lang w:val="en-US"/>
+        </w:rPr>
+        <w:t xml:space="preserve"> -y</w:t>
+      </w:r>
+      <w:r>
+        <w:rPr>
+          <w:rFonts w:ascii="Consolas" w:hAnsi="Consolas"/>
+          <w:color w:val="333333"/>
+          <w:lang w:val="en-US"/>
+        </w:rPr>
+        <w:t xml:space="preserve"> &amp;&amp; </w:t>
       </w:r>
       <w:proofErr w:type="spellStart"/>
       <w:r>
@@ -1555,7 +1546,7 @@
           <w:color w:val="333333"/>
           <w:lang w:val="en-US"/>
         </w:rPr>
-        <w:t>su</w:t>
+        <w:t>sudo</w:t>
       </w:r>
       <w:proofErr w:type="spellEnd"/>
       <w:r>
@@ -1564,7 +1555,15 @@
           <w:color w:val="333333"/>
           <w:lang w:val="en-US"/>
         </w:rPr>
-        <w:t xml:space="preserve"> root</w:t>
+        <w:t xml:space="preserve"> apt full-upgrade</w:t>
+      </w:r>
+      <w:r>
+        <w:rPr>
+          <w:rFonts w:ascii="Consolas" w:hAnsi="Consolas"/>
+          <w:color w:val="333333"/>
+          <w:lang w:val="en-US"/>
+        </w:rPr>
+        <w:t xml:space="preserve"> -y</w:t>
       </w:r>
     </w:p>
     <w:p>
@@ -1582,46 +1581,13 @@
         <w:rPr>
           <w:lang w:val="en-US"/>
         </w:rPr>
-        <w:t>The control unit stores measurement data on a separate storage device, such as an SSD. To be able to use your storage device it needs to be mounted. First, we need to create a partition on your device.</w:t>
-      </w:r>
-    </w:p>
-    <w:p>
-      <w:pPr>
-        <w:pStyle w:val="Listenabsatz"/>
-        <w:numPr>
-          <w:ilvl w:val="0"/>
-          <w:numId w:val="5"/>
-        </w:numPr>
-        <w:rPr>
-          <w:lang w:val="en-US"/>
-        </w:rPr>
-      </w:pPr>
-      <w:r>
-        <w:rPr>
-          <w:lang w:val="en-US"/>
-        </w:rPr>
-        <w:t xml:space="preserve">Format your USB device and create an ext4 partition using </w:t>
-      </w:r>
-      <w:proofErr w:type="spellStart"/>
-      <w:r>
-        <w:rPr>
-          <w:lang w:val="en-US"/>
-        </w:rPr>
-        <w:t>fdisk</w:t>
-      </w:r>
-      <w:proofErr w:type="spellEnd"/>
-      <w:r>
-        <w:rPr>
-          <w:lang w:val="en-US"/>
-        </w:rPr>
-        <w:t xml:space="preserve">. </w:t>
-      </w:r>
-      <w:r>
-        <w:rPr>
-          <w:color w:val="FF0000"/>
-          <w:lang w:val="en-US"/>
-        </w:rPr>
-        <w:t>TODO: Explain this in detail</w:t>
+        <w:t>When the update process has finished, reboot your Raspberry Pi</w:t>
+      </w:r>
+      <w:r>
+        <w:rPr>
+          <w:lang w:val="en-US"/>
+        </w:rPr>
+        <w:t>.</w:t>
       </w:r>
     </w:p>
     <w:p>
@@ -1649,7 +1615,6 @@
           <w:color w:val="333333"/>
           <w:lang w:val="en-US"/>
         </w:rPr>
-        <w:lastRenderedPageBreak/>
         <w:t xml:space="preserve">$ </w:t>
       </w:r>
       <w:proofErr w:type="spellStart"/>
@@ -1660,7 +1625,7 @@
           <w:color w:val="333333"/>
           <w:lang w:val="en-US"/>
         </w:rPr>
-        <w:t>fdisk</w:t>
+        <w:t>sudo</w:t>
       </w:r>
       <w:proofErr w:type="spellEnd"/>
       <w:proofErr w:type="gramEnd"/>
@@ -1670,18 +1635,122 @@
           <w:color w:val="333333"/>
           <w:lang w:val="en-US"/>
         </w:rPr>
-        <w:t xml:space="preserve"> /dev/</w:t>
-      </w:r>
-      <w:proofErr w:type="spellStart"/>
-      <w:r>
-        <w:rPr>
-          <w:rFonts w:ascii="Consolas" w:hAnsi="Consolas"/>
-          <w:color w:val="333333"/>
-          <w:lang w:val="en-US"/>
-        </w:rPr>
-        <w:t>sda</w:t>
-      </w:r>
-      <w:proofErr w:type="spellEnd"/>
+        <w:t xml:space="preserve"> reboot</w:t>
+      </w:r>
+    </w:p>
+    <w:p>
+      <w:pPr>
+        <w:pStyle w:val="Listenabsatz"/>
+        <w:numPr>
+          <w:ilvl w:val="0"/>
+          <w:numId w:val="5"/>
+        </w:numPr>
+        <w:rPr>
+          <w:lang w:val="en-US"/>
+        </w:rPr>
+      </w:pPr>
+      <w:r>
+        <w:rPr>
+          <w:lang w:val="en-US"/>
+        </w:rPr>
+        <w:t>After the reboot, SSH into the Pi again to continue with the next step</w:t>
+      </w:r>
+      <w:r>
+        <w:rPr>
+          <w:lang w:val="en-US"/>
+        </w:rPr>
+        <w:t>.</w:t>
+      </w:r>
+      <w:r>
+        <w:rPr>
+          <w:lang w:val="en-US"/>
+        </w:rPr>
+        <w:t xml:space="preserve"> Rebooting might take a </w:t>
+      </w:r>
+      <w:proofErr w:type="gramStart"/>
+      <w:r>
+        <w:rPr>
+          <w:lang w:val="en-US"/>
+        </w:rPr>
+        <w:t>while</w:t>
+      </w:r>
+      <w:proofErr w:type="gramEnd"/>
+      <w:r>
+        <w:rPr>
+          <w:lang w:val="en-US"/>
+        </w:rPr>
+        <w:t>.</w:t>
+      </w:r>
+    </w:p>
+    <w:p>
+      <w:pPr>
+        <w:pStyle w:val="Listenabsatz"/>
+        <w:ind w:left="360"/>
+        <w:rPr>
+          <w:lang w:val="en-US"/>
+        </w:rPr>
+      </w:pPr>
+    </w:p>
+    <w:p>
+      <w:pPr>
+        <w:pStyle w:val="berschrift1"/>
+        <w:numPr>
+          <w:ilvl w:val="0"/>
+          <w:numId w:val="4"/>
+        </w:numPr>
+        <w:rPr>
+          <w:lang w:val="en-US"/>
+        </w:rPr>
+      </w:pPr>
+      <w:r>
+        <w:rPr>
+          <w:lang w:val="en-US"/>
+        </w:rPr>
+        <w:t>Create an etx4 Partition on your USB Storage Device</w:t>
+      </w:r>
+    </w:p>
+    <w:p>
+      <w:pPr>
+        <w:rPr>
+          <w:lang w:val="en-US"/>
+        </w:rPr>
+      </w:pPr>
+    </w:p>
+    <w:p>
+      <w:pPr>
+        <w:pStyle w:val="Listenabsatz"/>
+        <w:numPr>
+          <w:ilvl w:val="0"/>
+          <w:numId w:val="5"/>
+        </w:numPr>
+        <w:rPr>
+          <w:lang w:val="en-US"/>
+        </w:rPr>
+      </w:pPr>
+      <w:r>
+        <w:rPr>
+          <w:lang w:val="en-US"/>
+        </w:rPr>
+        <w:t>Insert your USB storage device. We are going to do a clean reformat and install an ext4 partition so any existing data is going to be lost. If you already have an ext4 partition at /dev/sda1, you can skip this step.</w:t>
+      </w:r>
+    </w:p>
+    <w:p>
+      <w:pPr>
+        <w:pStyle w:val="Listenabsatz"/>
+        <w:numPr>
+          <w:ilvl w:val="0"/>
+          <w:numId w:val="5"/>
+        </w:numPr>
+        <w:rPr>
+          <w:lang w:val="en-US"/>
+        </w:rPr>
+      </w:pPr>
+      <w:r>
+        <w:rPr>
+          <w:lang w:val="en-US"/>
+        </w:rPr>
+        <w:t>Switch to root user.</w:t>
+      </w:r>
     </w:p>
     <w:p>
       <w:pPr>
@@ -1702,6 +1771,16 @@
           <w:lang w:val="en-US"/>
         </w:rPr>
       </w:pPr>
+      <w:r>
+        <w:rPr>
+          <w:rFonts w:ascii="Consolas" w:hAnsi="Consolas"/>
+          <w:color w:val="333333"/>
+          <w:lang w:val="en-US"/>
+        </w:rPr>
+        <w:lastRenderedPageBreak/>
+        <w:t xml:space="preserve">$ </w:t>
+      </w:r>
+      <w:proofErr w:type="spellStart"/>
       <w:proofErr w:type="gramStart"/>
       <w:r>
         <w:rPr>
@@ -1709,8 +1788,9 @@
           <w:color w:val="333333"/>
           <w:lang w:val="en-US"/>
         </w:rPr>
-        <w:t>new</w:t>
-      </w:r>
+        <w:t>sudo</w:t>
+      </w:r>
+      <w:proofErr w:type="spellEnd"/>
       <w:proofErr w:type="gramEnd"/>
       <w:r>
         <w:rPr>
@@ -1718,7 +1798,82 @@
           <w:color w:val="333333"/>
           <w:lang w:val="en-US"/>
         </w:rPr>
-        <w:t xml:space="preserve"> partition table:</w:t>
+        <w:t xml:space="preserve"> </w:t>
+      </w:r>
+      <w:proofErr w:type="spellStart"/>
+      <w:r>
+        <w:rPr>
+          <w:rFonts w:ascii="Consolas" w:hAnsi="Consolas"/>
+          <w:color w:val="333333"/>
+          <w:lang w:val="en-US"/>
+        </w:rPr>
+        <w:t>su</w:t>
+      </w:r>
+      <w:proofErr w:type="spellEnd"/>
+      <w:r>
+        <w:rPr>
+          <w:rFonts w:ascii="Consolas" w:hAnsi="Consolas"/>
+          <w:color w:val="333333"/>
+          <w:lang w:val="en-US"/>
+        </w:rPr>
+        <w:t xml:space="preserve"> root</w:t>
+      </w:r>
+    </w:p>
+    <w:p>
+      <w:pPr>
+        <w:pStyle w:val="Listenabsatz"/>
+        <w:numPr>
+          <w:ilvl w:val="0"/>
+          <w:numId w:val="5"/>
+        </w:numPr>
+        <w:rPr>
+          <w:lang w:val="en-US"/>
+        </w:rPr>
+      </w:pPr>
+      <w:r>
+        <w:rPr>
+          <w:lang w:val="en-US"/>
+        </w:rPr>
+        <w:t>The control unit stores measurement data on a separate storage device, such as an SSD. To be able to use your storage device it needs to be mounted. First, we need to create a partition on your device.</w:t>
+      </w:r>
+    </w:p>
+    <w:p>
+      <w:pPr>
+        <w:pStyle w:val="Listenabsatz"/>
+        <w:numPr>
+          <w:ilvl w:val="0"/>
+          <w:numId w:val="5"/>
+        </w:numPr>
+        <w:rPr>
+          <w:lang w:val="en-US"/>
+        </w:rPr>
+      </w:pPr>
+      <w:r>
+        <w:rPr>
+          <w:lang w:val="en-US"/>
+        </w:rPr>
+        <w:t xml:space="preserve">Format your USB device and create an ext4 partition using </w:t>
+      </w:r>
+      <w:proofErr w:type="spellStart"/>
+      <w:r>
+        <w:rPr>
+          <w:lang w:val="en-US"/>
+        </w:rPr>
+        <w:t>fdisk</w:t>
+      </w:r>
+      <w:proofErr w:type="spellEnd"/>
+      <w:r>
+        <w:rPr>
+          <w:lang w:val="en-US"/>
+        </w:rPr>
+        <w:t xml:space="preserve">. </w:t>
+      </w:r>
+      <w:r>
+        <w:rPr>
+          <w:color w:val="FF0000"/>
+          <w:lang w:val="en-US"/>
+        </w:rPr>
+        <w:t>TODO: Explain this in detail</w:t>
       </w:r>
     </w:p>
     <w:p>
@@ -1740,6 +1895,15 @@
           <w:lang w:val="en-US"/>
         </w:rPr>
       </w:pPr>
+      <w:r>
+        <w:rPr>
+          <w:rFonts w:ascii="Consolas" w:hAnsi="Consolas"/>
+          <w:color w:val="333333"/>
+          <w:lang w:val="en-US"/>
+        </w:rPr>
+        <w:t xml:space="preserve">$ </w:t>
+      </w:r>
+      <w:proofErr w:type="spellStart"/>
       <w:proofErr w:type="gramStart"/>
       <w:r>
         <w:rPr>
@@ -1747,9 +1911,28 @@
           <w:color w:val="333333"/>
           <w:lang w:val="en-US"/>
         </w:rPr>
-        <w:t>g</w:t>
-      </w:r>
+        <w:t>fdisk</w:t>
+      </w:r>
+      <w:proofErr w:type="spellEnd"/>
       <w:proofErr w:type="gramEnd"/>
+      <w:r>
+        <w:rPr>
+          <w:rFonts w:ascii="Consolas" w:hAnsi="Consolas"/>
+          <w:color w:val="333333"/>
+          <w:lang w:val="en-US"/>
+        </w:rPr>
+        <w:t xml:space="preserve"> /dev/</w:t>
+      </w:r>
+      <w:proofErr w:type="spellStart"/>
+      <w:r>
+        <w:rPr>
+          <w:rFonts w:ascii="Consolas" w:hAnsi="Consolas"/>
+          <w:color w:val="333333"/>
+          <w:lang w:val="en-US"/>
+        </w:rPr>
+        <w:t>sda</w:t>
+      </w:r>
+      <w:proofErr w:type="spellEnd"/>
     </w:p>
     <w:p>
       <w:pPr>
@@ -1786,7 +1969,7 @@
           <w:color w:val="333333"/>
           <w:lang w:val="en-US"/>
         </w:rPr>
-        <w:t xml:space="preserve"> partition:</w:t>
+        <w:t xml:space="preserve"> partition table:</w:t>
       </w:r>
     </w:p>
     <w:p>
@@ -1815,7 +1998,7 @@
           <w:color w:val="333333"/>
           <w:lang w:val="en-US"/>
         </w:rPr>
-        <w:t>n</w:t>
+        <w:t>g</w:t>
       </w:r>
       <w:proofErr w:type="gramEnd"/>
     </w:p>
@@ -1845,7 +2028,7 @@
           <w:color w:val="333333"/>
           <w:lang w:val="en-US"/>
         </w:rPr>
-        <w:t>print</w:t>
+        <w:t>new</w:t>
       </w:r>
       <w:proofErr w:type="gramEnd"/>
       <w:r>
@@ -1854,7 +2037,7 @@
           <w:color w:val="333333"/>
           <w:lang w:val="en-US"/>
         </w:rPr>
-        <w:t xml:space="preserve"> table:</w:t>
+        <w:t xml:space="preserve"> partition:</w:t>
       </w:r>
     </w:p>
     <w:p>
@@ -1883,7 +2066,7 @@
           <w:color w:val="333333"/>
           <w:lang w:val="en-US"/>
         </w:rPr>
-        <w:t>p</w:t>
+        <w:t>n</w:t>
       </w:r>
       <w:proofErr w:type="gramEnd"/>
     </w:p>
@@ -1913,7 +2096,7 @@
           <w:color w:val="333333"/>
           <w:lang w:val="en-US"/>
         </w:rPr>
-        <w:t>write</w:t>
+        <w:t>print</w:t>
       </w:r>
       <w:proofErr w:type="gramEnd"/>
       <w:r>
@@ -1922,7 +2105,7 @@
           <w:color w:val="333333"/>
           <w:lang w:val="en-US"/>
         </w:rPr>
-        <w:t>:</w:t>
+        <w:t xml:space="preserve"> table:</w:t>
       </w:r>
     </w:p>
     <w:p>
@@ -1951,7 +2134,7 @@
           <w:color w:val="333333"/>
           <w:lang w:val="en-US"/>
         </w:rPr>
-        <w:t>w</w:t>
+        <w:t>p</w:t>
       </w:r>
       <w:proofErr w:type="gramEnd"/>
     </w:p>
@@ -1974,15 +2157,6 @@
           <w:lang w:val="en-US"/>
         </w:rPr>
       </w:pPr>
-      <w:r>
-        <w:rPr>
-          <w:rFonts w:ascii="Consolas" w:hAnsi="Consolas"/>
-          <w:color w:val="333333"/>
-          <w:lang w:val="en-US"/>
-        </w:rPr>
-        <w:t xml:space="preserve">$ </w:t>
-      </w:r>
-      <w:proofErr w:type="spellStart"/>
       <w:proofErr w:type="gramStart"/>
       <w:r>
         <w:rPr>
@@ -1990,9 +2164,8 @@
           <w:color w:val="333333"/>
           <w:lang w:val="en-US"/>
         </w:rPr>
-        <w:t>umount</w:t>
-      </w:r>
-      <w:proofErr w:type="spellEnd"/>
+        <w:t>write</w:t>
+      </w:r>
       <w:proofErr w:type="gramEnd"/>
       <w:r>
         <w:rPr>
@@ -2000,7 +2173,7 @@
           <w:color w:val="333333"/>
           <w:lang w:val="en-US"/>
         </w:rPr>
-        <w:t xml:space="preserve"> /dev/sda1 </w:t>
+        <w:t>:</w:t>
       </w:r>
     </w:p>
     <w:p>
@@ -2022,88 +2195,16 @@
           <w:lang w:val="en-US"/>
         </w:rPr>
       </w:pPr>
-      <w:r>
-        <w:rPr>
-          <w:rFonts w:ascii="Consolas" w:hAnsi="Consolas"/>
-          <w:color w:val="333333"/>
-          <w:lang w:val="en-US"/>
-        </w:rPr>
-        <w:t xml:space="preserve">$ </w:t>
-      </w:r>
-      <w:r>
-        <w:rPr>
-          <w:rFonts w:ascii="Consolas" w:hAnsi="Consolas"/>
-          <w:color w:val="333333"/>
-          <w:lang w:val="en-US"/>
-        </w:rPr>
-        <w:t>mkfs.ext4 /dev/sda1</w:t>
-      </w:r>
-    </w:p>
-    <w:p>
-      <w:pPr>
-        <w:pStyle w:val="berschrift1"/>
-        <w:ind w:left="360"/>
-        <w:rPr>
-          <w:lang w:val="en-US"/>
-        </w:rPr>
-      </w:pPr>
-    </w:p>
-    <w:p>
-      <w:pPr>
-        <w:pStyle w:val="berschrift1"/>
-        <w:numPr>
-          <w:ilvl w:val="0"/>
-          <w:numId w:val="4"/>
-        </w:numPr>
-        <w:rPr>
-          <w:lang w:val="en-US"/>
-        </w:rPr>
-      </w:pPr>
-      <w:r>
-        <w:rPr>
-          <w:lang w:val="en-US"/>
-        </w:rPr>
-        <w:t xml:space="preserve">Install </w:t>
-      </w:r>
-      <w:proofErr w:type="spellStart"/>
-      <w:r>
-        <w:rPr>
-          <w:lang w:val="en-US"/>
-        </w:rPr>
-        <w:t>EasyBMS</w:t>
-      </w:r>
-      <w:proofErr w:type="spellEnd"/>
-      <w:r>
-        <w:rPr>
-          <w:lang w:val="en-US"/>
-        </w:rPr>
-        <w:t>-master</w:t>
-      </w:r>
-    </w:p>
-    <w:p>
-      <w:pPr>
-        <w:rPr>
-          <w:lang w:val="en-US"/>
-        </w:rPr>
-      </w:pPr>
-    </w:p>
-    <w:p>
-      <w:pPr>
-        <w:pStyle w:val="Listenabsatz"/>
-        <w:numPr>
-          <w:ilvl w:val="0"/>
-          <w:numId w:val="6"/>
-        </w:numPr>
-        <w:rPr>
-          <w:lang w:val="en-US"/>
-        </w:rPr>
-      </w:pPr>
-      <w:r>
-        <w:rPr>
-          <w:lang w:val="en-US"/>
-        </w:rPr>
-        <w:t>Make sure you are acting as root user.</w:t>
-      </w:r>
+      <w:proofErr w:type="gramStart"/>
+      <w:r>
+        <w:rPr>
+          <w:rFonts w:ascii="Consolas" w:hAnsi="Consolas"/>
+          <w:color w:val="333333"/>
+          <w:lang w:val="en-US"/>
+        </w:rPr>
+        <w:t>w</w:t>
+      </w:r>
+      <w:proofErr w:type="gramEnd"/>
     </w:p>
     <w:p>
       <w:pPr>
@@ -2133,66 +2234,24 @@
         <w:t xml:space="preserve">$ </w:t>
       </w:r>
       <w:proofErr w:type="spellStart"/>
-      <w:r>
-        <w:rPr>
-          <w:rFonts w:ascii="Consolas" w:hAnsi="Consolas"/>
-          <w:color w:val="333333"/>
-          <w:lang w:val="en-US"/>
-        </w:rPr>
-        <w:t>sudo</w:t>
+      <w:proofErr w:type="gramStart"/>
+      <w:r>
+        <w:rPr>
+          <w:rFonts w:ascii="Consolas" w:hAnsi="Consolas"/>
+          <w:color w:val="333333"/>
+          <w:lang w:val="en-US"/>
+        </w:rPr>
+        <w:t>umount</w:t>
       </w:r>
       <w:proofErr w:type="spellEnd"/>
-      <w:r>
-        <w:rPr>
-          <w:rFonts w:ascii="Consolas" w:hAnsi="Consolas"/>
-          <w:color w:val="333333"/>
-          <w:lang w:val="en-US"/>
-        </w:rPr>
-        <w:t xml:space="preserve"> </w:t>
-      </w:r>
-      <w:proofErr w:type="spellStart"/>
-      <w:r>
-        <w:rPr>
-          <w:rFonts w:ascii="Consolas" w:hAnsi="Consolas"/>
-          <w:color w:val="333333"/>
-          <w:lang w:val="en-US"/>
-        </w:rPr>
-        <w:t>su</w:t>
-      </w:r>
-      <w:proofErr w:type="spellEnd"/>
-      <w:r>
-        <w:rPr>
-          <w:rFonts w:ascii="Consolas" w:hAnsi="Consolas"/>
-          <w:color w:val="333333"/>
-          <w:lang w:val="en-US"/>
-        </w:rPr>
-        <w:t xml:space="preserve"> </w:t>
-      </w:r>
-      <w:r>
-        <w:rPr>
-          <w:rFonts w:ascii="Consolas" w:hAnsi="Consolas"/>
-          <w:color w:val="333333"/>
-          <w:lang w:val="en-US"/>
-        </w:rPr>
-        <w:t>root</w:t>
-      </w:r>
-    </w:p>
-    <w:p>
-      <w:pPr>
-        <w:pStyle w:val="Listenabsatz"/>
-        <w:numPr>
-          <w:ilvl w:val="0"/>
-          <w:numId w:val="6"/>
-        </w:numPr>
-        <w:rPr>
-          <w:lang w:val="en-US"/>
-        </w:rPr>
-      </w:pPr>
-      <w:r>
-        <w:rPr>
-          <w:lang w:val="en-US"/>
-        </w:rPr>
-        <w:t>Clone the control-pi-docker repository to the /docker directory.</w:t>
+      <w:proofErr w:type="gramEnd"/>
+      <w:r>
+        <w:rPr>
+          <w:rFonts w:ascii="Consolas" w:hAnsi="Consolas"/>
+          <w:color w:val="333333"/>
+          <w:lang w:val="en-US"/>
+        </w:rPr>
+        <w:t xml:space="preserve"> /dev/sda1 </w:t>
       </w:r>
     </w:p>
     <w:p>
@@ -2222,60 +2281,80 @@
         </w:rPr>
         <w:t xml:space="preserve">$ </w:t>
       </w:r>
+      <w:r>
+        <w:rPr>
+          <w:rFonts w:ascii="Consolas" w:hAnsi="Consolas"/>
+          <w:color w:val="333333"/>
+          <w:lang w:val="en-US"/>
+        </w:rPr>
+        <w:t>mkfs.ext4 /dev/sda1</w:t>
+      </w:r>
+    </w:p>
+    <w:p>
+      <w:pPr>
+        <w:pStyle w:val="berschrift1"/>
+        <w:ind w:left="360"/>
+        <w:rPr>
+          <w:lang w:val="en-US"/>
+        </w:rPr>
+      </w:pPr>
+    </w:p>
+    <w:p>
+      <w:pPr>
+        <w:pStyle w:val="berschrift1"/>
+        <w:numPr>
+          <w:ilvl w:val="0"/>
+          <w:numId w:val="4"/>
+        </w:numPr>
+        <w:rPr>
+          <w:lang w:val="en-US"/>
+        </w:rPr>
+      </w:pPr>
+      <w:r>
+        <w:rPr>
+          <w:lang w:val="en-US"/>
+        </w:rPr>
+        <w:t xml:space="preserve">Install </w:t>
+      </w:r>
       <w:proofErr w:type="spellStart"/>
-      <w:proofErr w:type="gramStart"/>
-      <w:r>
-        <w:rPr>
-          <w:rFonts w:ascii="Consolas" w:hAnsi="Consolas"/>
-          <w:color w:val="333333"/>
-          <w:lang w:val="en-US"/>
-        </w:rPr>
-        <w:t>git</w:t>
+      <w:r>
+        <w:rPr>
+          <w:lang w:val="en-US"/>
+        </w:rPr>
+        <w:t>EasyBMS</w:t>
       </w:r>
       <w:proofErr w:type="spellEnd"/>
-      <w:proofErr w:type="gramEnd"/>
-      <w:r>
-        <w:rPr>
-          <w:rFonts w:ascii="Consolas" w:hAnsi="Consolas"/>
-          <w:color w:val="333333"/>
-          <w:lang w:val="en-US"/>
-        </w:rPr>
-        <w:t xml:space="preserve"> clone </w:t>
-      </w:r>
-      <w:r>
-        <w:rPr>
-          <w:rFonts w:ascii="Consolas" w:hAnsi="Consolas"/>
-          <w:color w:val="333333"/>
-          <w:lang w:val="en-US"/>
-        </w:rPr>
-        <w:t>https://github.com/SunshadeCorp/control-pi-docker.git</w:t>
-      </w:r>
-      <w:r>
-        <w:rPr>
-          <w:rFonts w:ascii="Consolas" w:hAnsi="Consolas"/>
-          <w:color w:val="333333"/>
-          <w:lang w:val="en-US"/>
-        </w:rPr>
-        <w:t xml:space="preserve"> </w:t>
-      </w:r>
-      <w:r>
-        <w:rPr>
-          <w:rFonts w:ascii="Consolas" w:hAnsi="Consolas"/>
-          <w:color w:val="333333"/>
-          <w:lang w:val="en-US"/>
-        </w:rPr>
-        <w:t>/</w:t>
-      </w:r>
-      <w:proofErr w:type="spellStart"/>
-      <w:r>
-        <w:rPr>
-          <w:rFonts w:ascii="Consolas" w:hAnsi="Consolas"/>
-          <w:color w:val="333333"/>
-          <w:lang w:val="en-US"/>
-        </w:rPr>
-        <w:t>docker</w:t>
-      </w:r>
-      <w:proofErr w:type="spellEnd"/>
+      <w:r>
+        <w:rPr>
+          <w:lang w:val="en-US"/>
+        </w:rPr>
+        <w:t>-master</w:t>
+      </w:r>
+    </w:p>
+    <w:p>
+      <w:pPr>
+        <w:rPr>
+          <w:lang w:val="en-US"/>
+        </w:rPr>
+      </w:pPr>
+    </w:p>
+    <w:p>
+      <w:pPr>
+        <w:pStyle w:val="Listenabsatz"/>
+        <w:numPr>
+          <w:ilvl w:val="0"/>
+          <w:numId w:val="6"/>
+        </w:numPr>
+        <w:rPr>
+          <w:lang w:val="en-US"/>
+        </w:rPr>
+      </w:pPr>
+      <w:r>
+        <w:rPr>
+          <w:lang w:val="en-US"/>
+        </w:rPr>
+        <w:t>Make sure you are acting as root user.</w:t>
+      </w:r>
     </w:p>
     <w:p>
       <w:pPr>
@@ -2302,7 +2381,51 @@
           <w:color w:val="333333"/>
           <w:lang w:val="en-US"/>
         </w:rPr>
-        <w:t>$ cd /docker</w:t>
+        <w:t xml:space="preserve">$ </w:t>
+      </w:r>
+      <w:proofErr w:type="spellStart"/>
+      <w:r>
+        <w:rPr>
+          <w:rFonts w:ascii="Consolas" w:hAnsi="Consolas"/>
+          <w:color w:val="333333"/>
+          <w:lang w:val="en-US"/>
+        </w:rPr>
+        <w:t>sudo</w:t>
+      </w:r>
+      <w:proofErr w:type="spellEnd"/>
+      <w:r>
+        <w:rPr>
+          <w:rFonts w:ascii="Consolas" w:hAnsi="Consolas"/>
+          <w:color w:val="333333"/>
+          <w:lang w:val="en-US"/>
+        </w:rPr>
+        <w:t xml:space="preserve"> </w:t>
+      </w:r>
+      <w:proofErr w:type="spellStart"/>
+      <w:r>
+        <w:rPr>
+          <w:rFonts w:ascii="Consolas" w:hAnsi="Consolas"/>
+          <w:color w:val="333333"/>
+          <w:lang w:val="en-US"/>
+        </w:rPr>
+        <w:t>su</w:t>
+      </w:r>
+      <w:proofErr w:type="spellEnd"/>
+      <w:r>
+        <w:rPr>
+          <w:rFonts w:ascii="Consolas" w:hAnsi="Consolas"/>
+          <w:color w:val="333333"/>
+          <w:lang w:val="en-US"/>
+        </w:rPr>
+        <w:t xml:space="preserve"> </w:t>
+      </w:r>
+      <w:r>
+        <w:rPr>
+          <w:rFonts w:ascii="Consolas" w:hAnsi="Consolas"/>
+          <w:color w:val="333333"/>
+          <w:lang w:val="en-US"/>
+        </w:rPr>
+        <w:t>root</w:t>
       </w:r>
     </w:p>
     <w:p>
@@ -2320,7 +2443,7 @@
         <w:rPr>
           <w:lang w:val="en-US"/>
         </w:rPr>
-        <w:t>Check out the next-gen branch to be able to use the install script.</w:t>
+        <w:t>Clone the control-pi-docker repository to the /docker directory.</w:t>
       </w:r>
     </w:p>
     <w:p>
@@ -2348,184 +2471,62 @@
           <w:color w:val="333333"/>
           <w:lang w:val="en-US"/>
         </w:rPr>
-        <w:t xml:space="preserve">$ git checkout </w:t>
-      </w:r>
-      <w:r>
-        <w:rPr>
-          <w:rFonts w:ascii="Consolas" w:hAnsi="Consolas"/>
-          <w:color w:val="333333"/>
-          <w:lang w:val="en-US"/>
-        </w:rPr>
-        <w:t>next-gen</w:t>
-      </w:r>
-    </w:p>
-    <w:p>
-      <w:pPr>
-        <w:pStyle w:val="Listenabsatz"/>
-        <w:numPr>
-          <w:ilvl w:val="0"/>
-          <w:numId w:val="6"/>
-        </w:numPr>
-        <w:rPr>
-          <w:lang w:val="en-US"/>
-        </w:rPr>
-      </w:pPr>
-      <w:r>
-        <w:rPr>
-          <w:lang w:val="en-US"/>
-        </w:rPr>
-        <w:t>Exec</w:t>
-      </w:r>
-      <w:r>
-        <w:rPr>
-          <w:lang w:val="en-US"/>
-        </w:rPr>
-        <w:t xml:space="preserve">ute the install script. The </w:t>
-      </w:r>
-      <w:r>
-        <w:rPr>
-          <w:lang w:val="en-US"/>
-        </w:rPr>
-        <w:t xml:space="preserve">script </w:t>
-      </w:r>
-      <w:r>
-        <w:rPr>
-          <w:lang w:val="en-US"/>
-        </w:rPr>
-        <w:t xml:space="preserve">installs </w:t>
-      </w:r>
-      <w:r>
-        <w:rPr>
-          <w:lang w:val="en-US"/>
-        </w:rPr>
-        <w:t>easy-</w:t>
+        <w:t xml:space="preserve">$ </w:t>
       </w:r>
       <w:proofErr w:type="spellStart"/>
-      <w:r>
-        <w:rPr>
-          <w:lang w:val="en-US"/>
-        </w:rPr>
-        <w:t>bms</w:t>
+      <w:proofErr w:type="gramStart"/>
+      <w:r>
+        <w:rPr>
+          <w:rFonts w:ascii="Consolas" w:hAnsi="Consolas"/>
+          <w:color w:val="333333"/>
+          <w:lang w:val="en-US"/>
+        </w:rPr>
+        <w:t>git</w:t>
       </w:r>
       <w:proofErr w:type="spellEnd"/>
-      <w:r>
-        <w:rPr>
-          <w:lang w:val="en-US"/>
-        </w:rPr>
-        <w:t xml:space="preserve"> on your Raspberry P</w:t>
-      </w:r>
-      <w:r>
-        <w:rPr>
-          <w:lang w:val="en-US"/>
-        </w:rPr>
-        <w:t>i and all of its requirements</w:t>
-      </w:r>
-      <w:r>
-        <w:rPr>
-          <w:lang w:val="en-US"/>
-        </w:rPr>
-        <w:t xml:space="preserve">. </w:t>
-      </w:r>
-      <w:r>
-        <w:rPr>
-          <w:lang w:val="en-US"/>
-        </w:rPr>
-        <w:t>The script will ask yo</w:t>
-      </w:r>
-      <w:r>
-        <w:rPr>
-          <w:lang w:val="en-US"/>
-        </w:rPr>
-        <w:t>u to choose the</w:t>
-      </w:r>
-      <w:r>
-        <w:rPr>
-          <w:lang w:val="en-US"/>
-        </w:rPr>
-        <w:t xml:space="preserve"> password for the </w:t>
-      </w:r>
-      <w:r>
-        <w:rPr>
-          <w:lang w:val="en-US"/>
-        </w:rPr>
-        <w:t>MQTT</w:t>
-      </w:r>
-      <w:r>
-        <w:rPr>
-          <w:lang w:val="en-US"/>
-        </w:rPr>
-        <w:t xml:space="preserve"> connections in your system</w:t>
-      </w:r>
-      <w:r>
-        <w:rPr>
-          <w:lang w:val="en-US"/>
-        </w:rPr>
-        <w:t xml:space="preserve">, as well as passwords for the </w:t>
+      <w:proofErr w:type="gramEnd"/>
+      <w:r>
+        <w:rPr>
+          <w:rFonts w:ascii="Consolas" w:hAnsi="Consolas"/>
+          <w:color w:val="333333"/>
+          <w:lang w:val="en-US"/>
+        </w:rPr>
+        <w:t xml:space="preserve"> clone </w:t>
+      </w:r>
+      <w:r>
+        <w:rPr>
+          <w:rFonts w:ascii="Consolas" w:hAnsi="Consolas"/>
+          <w:color w:val="333333"/>
+          <w:lang w:val="en-US"/>
+        </w:rPr>
+        <w:t>https://github.com/SunshadeCorp/control-pi-docker.git</w:t>
+      </w:r>
+      <w:r>
+        <w:rPr>
+          <w:rFonts w:ascii="Consolas" w:hAnsi="Consolas"/>
+          <w:color w:val="333333"/>
+          <w:lang w:val="en-US"/>
+        </w:rPr>
+        <w:t xml:space="preserve"> </w:t>
+      </w:r>
+      <w:r>
+        <w:rPr>
+          <w:rFonts w:ascii="Consolas" w:hAnsi="Consolas"/>
+          <w:color w:val="333333"/>
+          <w:lang w:val="en-US"/>
+        </w:rPr>
+        <w:t>/</w:t>
       </w:r>
       <w:proofErr w:type="spellStart"/>
       <w:r>
         <w:rPr>
-          <w:lang w:val="en-US"/>
-        </w:rPr>
-        <w:t>MariaDB</w:t>
+          <w:rFonts w:ascii="Consolas" w:hAnsi="Consolas"/>
+          <w:color w:val="333333"/>
+          <w:lang w:val="en-US"/>
+        </w:rPr>
+        <w:t>docker</w:t>
       </w:r>
       <w:proofErr w:type="spellEnd"/>
-      <w:r>
-        <w:rPr>
-          <w:lang w:val="en-US"/>
-        </w:rPr>
-        <w:t xml:space="preserve"> users ‘</w:t>
-      </w:r>
-      <w:proofErr w:type="spellStart"/>
-      <w:r>
-        <w:rPr>
-          <w:lang w:val="en-US"/>
-        </w:rPr>
-        <w:t>homeasisstant</w:t>
-      </w:r>
-      <w:proofErr w:type="spellEnd"/>
-      <w:r>
-        <w:rPr>
-          <w:lang w:val="en-US"/>
-        </w:rPr>
-        <w:t>’ and ‘root’</w:t>
-      </w:r>
-      <w:r>
-        <w:rPr>
-          <w:lang w:val="en-US"/>
-        </w:rPr>
-        <w:t xml:space="preserve">. Remember </w:t>
-      </w:r>
-      <w:r>
-        <w:rPr>
-          <w:lang w:val="en-US"/>
-        </w:rPr>
-        <w:t>these</w:t>
-      </w:r>
-      <w:r>
-        <w:rPr>
-          <w:lang w:val="en-US"/>
-        </w:rPr>
-        <w:t>,</w:t>
-      </w:r>
-      <w:r>
-        <w:rPr>
-          <w:lang w:val="en-US"/>
-        </w:rPr>
-        <w:t xml:space="preserve"> because the BMS slaves </w:t>
-      </w:r>
-      <w:r>
-        <w:rPr>
-          <w:lang w:val="en-US"/>
-        </w:rPr>
-        <w:t xml:space="preserve">will </w:t>
-      </w:r>
-      <w:r>
-        <w:rPr>
-          <w:lang w:val="en-US"/>
-        </w:rPr>
-        <w:t>have to use the same credentials.</w:t>
-      </w:r>
     </w:p>
     <w:p>
       <w:pPr>
@@ -2552,7 +2553,7 @@
           <w:color w:val="333333"/>
           <w:lang w:val="en-US"/>
         </w:rPr>
-        <w:t>$ ./install.sh</w:t>
+        <w:t>$ cd /docker</w:t>
       </w:r>
     </w:p>
     <w:p>
@@ -2570,86 +2571,7 @@
         <w:rPr>
           <w:lang w:val="en-US"/>
         </w:rPr>
-        <w:t>If you want to use a specific branch in any of the sub repositories, then now go check these branches out inside the build directory.</w:t>
-      </w:r>
-    </w:p>
-    <w:p>
-      <w:pPr>
-        <w:rPr>
-          <w:lang w:val="en-US"/>
-        </w:rPr>
-      </w:pPr>
-    </w:p>
-    <w:p>
-      <w:pPr>
-        <w:rPr>
-          <w:lang w:val="en-US"/>
-        </w:rPr>
-      </w:pPr>
-    </w:p>
-    <w:p>
-      <w:pPr>
-        <w:pStyle w:val="berschrift1"/>
-        <w:numPr>
-          <w:ilvl w:val="0"/>
-          <w:numId w:val="4"/>
-        </w:numPr>
-        <w:rPr>
-          <w:lang w:val="en-US"/>
-        </w:rPr>
-      </w:pPr>
-      <w:r>
-        <w:rPr>
-          <w:lang w:val="en-US"/>
-        </w:rPr>
-        <w:lastRenderedPageBreak/>
-        <w:t xml:space="preserve">Configure </w:t>
-      </w:r>
-      <w:r>
-        <w:rPr>
-          <w:lang w:val="en-US"/>
-        </w:rPr>
-        <w:t xml:space="preserve">the </w:t>
-      </w:r>
-      <w:proofErr w:type="spellStart"/>
-      <w:r>
-        <w:rPr>
-          <w:lang w:val="en-US"/>
-        </w:rPr>
-        <w:t>EasyBMS</w:t>
-      </w:r>
-      <w:proofErr w:type="spellEnd"/>
-      <w:r>
-        <w:rPr>
-          <w:lang w:val="en-US"/>
-        </w:rPr>
-        <w:t xml:space="preserve"> Slave Mapping</w:t>
-      </w:r>
-    </w:p>
-    <w:p>
-      <w:pPr>
-        <w:rPr>
-          <w:color w:val="FF0000"/>
-          <w:lang w:val="en-US"/>
-        </w:rPr>
-      </w:pPr>
-    </w:p>
-    <w:p>
-      <w:pPr>
-        <w:pStyle w:val="Listenabsatz"/>
-        <w:numPr>
-          <w:ilvl w:val="0"/>
-          <w:numId w:val="6"/>
-        </w:numPr>
-        <w:rPr>
-          <w:lang w:val="en-US"/>
-        </w:rPr>
-      </w:pPr>
-      <w:r>
-        <w:rPr>
-          <w:lang w:val="en-US"/>
-        </w:rPr>
-        <w:t>Edit the slave mapping for the BMS master according to your configuration.</w:t>
+        <w:t>Check out the next-gen branch to be able to use the install script.</w:t>
       </w:r>
     </w:p>
     <w:p>
@@ -2677,72 +2599,16 @@
           <w:color w:val="333333"/>
           <w:lang w:val="en-US"/>
         </w:rPr>
-        <w:t xml:space="preserve">$ </w:t>
-      </w:r>
-      <w:proofErr w:type="spellStart"/>
-      <w:r>
-        <w:rPr>
-          <w:rFonts w:ascii="Consolas" w:hAnsi="Consolas"/>
-          <w:color w:val="333333"/>
-          <w:lang w:val="en-US"/>
-        </w:rPr>
-        <w:t>nano</w:t>
-      </w:r>
-      <w:proofErr w:type="spellEnd"/>
-      <w:r>
-        <w:rPr>
-          <w:rFonts w:ascii="Consolas" w:hAnsi="Consolas"/>
-          <w:color w:val="333333"/>
-          <w:lang w:val="en-US"/>
-        </w:rPr>
-        <w:t xml:space="preserve"> /</w:t>
-      </w:r>
-      <w:proofErr w:type="spellStart"/>
-      <w:r>
-        <w:rPr>
-          <w:rFonts w:ascii="Consolas" w:hAnsi="Consolas"/>
-          <w:color w:val="333333"/>
-          <w:lang w:val="en-US"/>
-        </w:rPr>
-        <w:t>docker</w:t>
-      </w:r>
-      <w:proofErr w:type="spellEnd"/>
-      <w:r>
-        <w:rPr>
-          <w:rFonts w:ascii="Consolas" w:hAnsi="Consolas"/>
-          <w:color w:val="333333"/>
-          <w:lang w:val="en-US"/>
-        </w:rPr>
-        <w:t>/build/</w:t>
-      </w:r>
-      <w:proofErr w:type="spellStart"/>
-      <w:r>
-        <w:rPr>
-          <w:rFonts w:ascii="Consolas" w:hAnsi="Consolas"/>
-          <w:color w:val="333333"/>
-          <w:lang w:val="en-US"/>
-        </w:rPr>
-        <w:t>easybms</w:t>
-      </w:r>
-      <w:proofErr w:type="spellEnd"/>
-      <w:r>
-        <w:rPr>
-          <w:rFonts w:ascii="Consolas" w:hAnsi="Consolas"/>
-          <w:color w:val="333333"/>
-          <w:lang w:val="en-US"/>
-        </w:rPr>
-        <w:t>-master/</w:t>
-      </w:r>
-      <w:proofErr w:type="spellStart"/>
-      <w:r>
-        <w:rPr>
-          <w:rFonts w:ascii="Consolas" w:hAnsi="Consolas"/>
-          <w:color w:val="333333"/>
-          <w:lang w:val="en-US"/>
-        </w:rPr>
-        <w:t>slave_mapping.yaml</w:t>
-      </w:r>
-      <w:proofErr w:type="spellEnd"/>
+        <w:t xml:space="preserve">$ git checkout </w:t>
+      </w:r>
+      <w:r>
+        <w:rPr>
+          <w:rFonts w:ascii="Consolas" w:hAnsi="Consolas"/>
+          <w:color w:val="333333"/>
+          <w:lang w:val="en-US"/>
+        </w:rPr>
+        <w:t>next-gen</w:t>
+      </w:r>
     </w:p>
     <w:p>
       <w:pPr>
@@ -2759,7 +2625,157 @@
         <w:rPr>
           <w:lang w:val="en-US"/>
         </w:rPr>
-        <w:t>Let us take a look at the example slave mapping file:</w:t>
+        <w:t>Exec</w:t>
+      </w:r>
+      <w:r>
+        <w:rPr>
+          <w:lang w:val="en-US"/>
+        </w:rPr>
+        <w:t xml:space="preserve">ute the install script. The </w:t>
+      </w:r>
+      <w:r>
+        <w:rPr>
+          <w:lang w:val="en-US"/>
+        </w:rPr>
+        <w:t xml:space="preserve">script </w:t>
+      </w:r>
+      <w:r>
+        <w:rPr>
+          <w:lang w:val="en-US"/>
+        </w:rPr>
+        <w:t xml:space="preserve">installs </w:t>
+      </w:r>
+      <w:r>
+        <w:rPr>
+          <w:lang w:val="en-US"/>
+        </w:rPr>
+        <w:t>easy-</w:t>
+      </w:r>
+      <w:proofErr w:type="spellStart"/>
+      <w:r>
+        <w:rPr>
+          <w:lang w:val="en-US"/>
+        </w:rPr>
+        <w:t>bms</w:t>
+      </w:r>
+      <w:proofErr w:type="spellEnd"/>
+      <w:r>
+        <w:rPr>
+          <w:lang w:val="en-US"/>
+        </w:rPr>
+        <w:t xml:space="preserve"> on your Raspberry P</w:t>
+      </w:r>
+      <w:r>
+        <w:rPr>
+          <w:lang w:val="en-US"/>
+        </w:rPr>
+        <w:t>i and all of its requirements</w:t>
+      </w:r>
+      <w:r>
+        <w:rPr>
+          <w:lang w:val="en-US"/>
+        </w:rPr>
+        <w:t xml:space="preserve">. </w:t>
+      </w:r>
+      <w:r>
+        <w:rPr>
+          <w:lang w:val="en-US"/>
+        </w:rPr>
+        <w:t>The script will ask yo</w:t>
+      </w:r>
+      <w:r>
+        <w:rPr>
+          <w:lang w:val="en-US"/>
+        </w:rPr>
+        <w:t>u to choose the</w:t>
+      </w:r>
+      <w:r>
+        <w:rPr>
+          <w:lang w:val="en-US"/>
+        </w:rPr>
+        <w:t xml:space="preserve"> password for the </w:t>
+      </w:r>
+      <w:r>
+        <w:rPr>
+          <w:lang w:val="en-US"/>
+        </w:rPr>
+        <w:t>MQTT</w:t>
+      </w:r>
+      <w:r>
+        <w:rPr>
+          <w:lang w:val="en-US"/>
+        </w:rPr>
+        <w:t xml:space="preserve"> connections in your system</w:t>
+      </w:r>
+      <w:r>
+        <w:rPr>
+          <w:lang w:val="en-US"/>
+        </w:rPr>
+        <w:t xml:space="preserve">, as well as passwords for the </w:t>
+      </w:r>
+      <w:proofErr w:type="spellStart"/>
+      <w:r>
+        <w:rPr>
+          <w:lang w:val="en-US"/>
+        </w:rPr>
+        <w:t>MariaDB</w:t>
+      </w:r>
+      <w:proofErr w:type="spellEnd"/>
+      <w:r>
+        <w:rPr>
+          <w:lang w:val="en-US"/>
+        </w:rPr>
+        <w:t xml:space="preserve"> users ‘</w:t>
+      </w:r>
+      <w:proofErr w:type="spellStart"/>
+      <w:r>
+        <w:rPr>
+          <w:lang w:val="en-US"/>
+        </w:rPr>
+        <w:t>homeasisstant</w:t>
+      </w:r>
+      <w:proofErr w:type="spellEnd"/>
+      <w:r>
+        <w:rPr>
+          <w:lang w:val="en-US"/>
+        </w:rPr>
+        <w:t>’ and ‘root’</w:t>
+      </w:r>
+      <w:r>
+        <w:rPr>
+          <w:lang w:val="en-US"/>
+        </w:rPr>
+        <w:t xml:space="preserve">. Remember </w:t>
+      </w:r>
+      <w:r>
+        <w:rPr>
+          <w:lang w:val="en-US"/>
+        </w:rPr>
+        <w:t>these</w:t>
+      </w:r>
+      <w:r>
+        <w:rPr>
+          <w:lang w:val="en-US"/>
+        </w:rPr>
+        <w:t>,</w:t>
+      </w:r>
+      <w:r>
+        <w:rPr>
+          <w:lang w:val="en-US"/>
+        </w:rPr>
+        <w:t xml:space="preserve"> because the BMS slaves </w:t>
+      </w:r>
+      <w:r>
+        <w:rPr>
+          <w:lang w:val="en-US"/>
+        </w:rPr>
+        <w:t xml:space="preserve">will </w:t>
+      </w:r>
+      <w:r>
+        <w:rPr>
+          <w:lang w:val="en-US"/>
+        </w:rPr>
+        <w:t>have to use the same credentials.</w:t>
       </w:r>
     </w:p>
     <w:p>
@@ -2781,23 +2797,110 @@
           <w:lang w:val="en-US"/>
         </w:rPr>
       </w:pPr>
-      <w:proofErr w:type="gramStart"/>
-      <w:r>
-        <w:rPr>
-          <w:rFonts w:ascii="Consolas" w:hAnsi="Consolas"/>
-          <w:color w:val="333333"/>
-          <w:lang w:val="en-US"/>
-        </w:rPr>
-        <w:t>slaves</w:t>
-      </w:r>
-      <w:proofErr w:type="gramEnd"/>
-      <w:r>
-        <w:rPr>
-          <w:rFonts w:ascii="Consolas" w:hAnsi="Consolas"/>
-          <w:color w:val="333333"/>
-          <w:lang w:val="en-US"/>
-        </w:rPr>
-        <w:t>:</w:t>
+      <w:r>
+        <w:rPr>
+          <w:rFonts w:ascii="Consolas" w:hAnsi="Consolas"/>
+          <w:color w:val="333333"/>
+          <w:lang w:val="en-US"/>
+        </w:rPr>
+        <w:t>$ ./install.sh</w:t>
+      </w:r>
+    </w:p>
+    <w:p>
+      <w:pPr>
+        <w:pStyle w:val="Listenabsatz"/>
+        <w:numPr>
+          <w:ilvl w:val="0"/>
+          <w:numId w:val="6"/>
+        </w:numPr>
+        <w:rPr>
+          <w:lang w:val="en-US"/>
+        </w:rPr>
+      </w:pPr>
+      <w:r>
+        <w:rPr>
+          <w:lang w:val="en-US"/>
+        </w:rPr>
+        <w:lastRenderedPageBreak/>
+        <w:t>If you want to use a specific branch in any of the sub repositories, then now go check these branches out inside the build directory.</w:t>
+      </w:r>
+    </w:p>
+    <w:p>
+      <w:pPr>
+        <w:rPr>
+          <w:lang w:val="en-US"/>
+        </w:rPr>
+      </w:pPr>
+    </w:p>
+    <w:p>
+      <w:pPr>
+        <w:rPr>
+          <w:lang w:val="en-US"/>
+        </w:rPr>
+      </w:pPr>
+    </w:p>
+    <w:p>
+      <w:pPr>
+        <w:pStyle w:val="berschrift1"/>
+        <w:numPr>
+          <w:ilvl w:val="0"/>
+          <w:numId w:val="4"/>
+        </w:numPr>
+        <w:rPr>
+          <w:lang w:val="en-US"/>
+        </w:rPr>
+      </w:pPr>
+      <w:r>
+        <w:rPr>
+          <w:lang w:val="en-US"/>
+        </w:rPr>
+        <w:t xml:space="preserve">Configure </w:t>
+      </w:r>
+      <w:r>
+        <w:rPr>
+          <w:lang w:val="en-US"/>
+        </w:rPr>
+        <w:t xml:space="preserve">the </w:t>
+      </w:r>
+      <w:proofErr w:type="spellStart"/>
+      <w:r>
+        <w:rPr>
+          <w:lang w:val="en-US"/>
+        </w:rPr>
+        <w:t>EasyBMS</w:t>
+      </w:r>
+      <w:proofErr w:type="spellEnd"/>
+      <w:r>
+        <w:rPr>
+          <w:lang w:val="en-US"/>
+        </w:rPr>
+        <w:t xml:space="preserve"> Slave Mapping</w:t>
+      </w:r>
+    </w:p>
+    <w:p>
+      <w:pPr>
+        <w:rPr>
+          <w:color w:val="FF0000"/>
+          <w:lang w:val="en-US"/>
+        </w:rPr>
+      </w:pPr>
+    </w:p>
+    <w:p>
+      <w:pPr>
+        <w:pStyle w:val="Listenabsatz"/>
+        <w:numPr>
+          <w:ilvl w:val="0"/>
+          <w:numId w:val="6"/>
+        </w:numPr>
+        <w:rPr>
+          <w:lang w:val="en-US"/>
+        </w:rPr>
+      </w:pPr>
+      <w:r>
+        <w:rPr>
+          <w:lang w:val="en-US"/>
+        </w:rPr>
+        <w:t>Edit the slave mapping for the BMS master according to your configuration.</w:t>
       </w:r>
     </w:p>
     <w:p>
@@ -2825,27 +2928,89 @@
           <w:color w:val="333333"/>
           <w:lang w:val="en-US"/>
         </w:rPr>
-        <w:t xml:space="preserve">  </w:t>
+        <w:t xml:space="preserve">$ </w:t>
       </w:r>
       <w:proofErr w:type="spellStart"/>
-      <w:proofErr w:type="gramStart"/>
-      <w:r>
-        <w:rPr>
-          <w:rFonts w:ascii="Consolas" w:hAnsi="Consolas"/>
-          <w:color w:val="333333"/>
-          <w:lang w:val="en-US"/>
-        </w:rPr>
-        <w:t>aabbccddeeff</w:t>
+      <w:r>
+        <w:rPr>
+          <w:rFonts w:ascii="Consolas" w:hAnsi="Consolas"/>
+          <w:color w:val="333333"/>
+          <w:lang w:val="en-US"/>
+        </w:rPr>
+        <w:t>nano</w:t>
       </w:r>
       <w:proofErr w:type="spellEnd"/>
-      <w:proofErr w:type="gramEnd"/>
-      <w:r>
-        <w:rPr>
-          <w:rFonts w:ascii="Consolas" w:hAnsi="Consolas"/>
-          <w:color w:val="333333"/>
-          <w:lang w:val="en-US"/>
-        </w:rPr>
-        <w:t>:</w:t>
+      <w:r>
+        <w:rPr>
+          <w:rFonts w:ascii="Consolas" w:hAnsi="Consolas"/>
+          <w:color w:val="333333"/>
+          <w:lang w:val="en-US"/>
+        </w:rPr>
+        <w:t xml:space="preserve"> /</w:t>
+      </w:r>
+      <w:proofErr w:type="spellStart"/>
+      <w:r>
+        <w:rPr>
+          <w:rFonts w:ascii="Consolas" w:hAnsi="Consolas"/>
+          <w:color w:val="333333"/>
+          <w:lang w:val="en-US"/>
+        </w:rPr>
+        <w:t>docker</w:t>
+      </w:r>
+      <w:proofErr w:type="spellEnd"/>
+      <w:r>
+        <w:rPr>
+          <w:rFonts w:ascii="Consolas" w:hAnsi="Consolas"/>
+          <w:color w:val="333333"/>
+          <w:lang w:val="en-US"/>
+        </w:rPr>
+        <w:t>/build/</w:t>
+      </w:r>
+      <w:proofErr w:type="spellStart"/>
+      <w:r>
+        <w:rPr>
+          <w:rFonts w:ascii="Consolas" w:hAnsi="Consolas"/>
+          <w:color w:val="333333"/>
+          <w:lang w:val="en-US"/>
+        </w:rPr>
+        <w:t>easybms</w:t>
+      </w:r>
+      <w:proofErr w:type="spellEnd"/>
+      <w:r>
+        <w:rPr>
+          <w:rFonts w:ascii="Consolas" w:hAnsi="Consolas"/>
+          <w:color w:val="333333"/>
+          <w:lang w:val="en-US"/>
+        </w:rPr>
+        <w:t>-master/</w:t>
+      </w:r>
+      <w:proofErr w:type="spellStart"/>
+      <w:r>
+        <w:rPr>
+          <w:rFonts w:ascii="Consolas" w:hAnsi="Consolas"/>
+          <w:color w:val="333333"/>
+          <w:lang w:val="en-US"/>
+        </w:rPr>
+        <w:t>slave_mapping.yaml</w:t>
+      </w:r>
+      <w:proofErr w:type="spellEnd"/>
+    </w:p>
+    <w:p>
+      <w:pPr>
+        <w:pStyle w:val="Listenabsatz"/>
+        <w:numPr>
+          <w:ilvl w:val="0"/>
+          <w:numId w:val="6"/>
+        </w:numPr>
+        <w:rPr>
+          <w:lang w:val="en-US"/>
+        </w:rPr>
+      </w:pPr>
+      <w:r>
+        <w:rPr>
+          <w:lang w:val="en-US"/>
+        </w:rPr>
+        <w:t>Let us take a look at the example slave mapping file:</w:t>
       </w:r>
     </w:p>
     <w:p>
@@ -2867,14 +3032,6 @@
           <w:lang w:val="en-US"/>
         </w:rPr>
       </w:pPr>
-      <w:r>
-        <w:rPr>
-          <w:rFonts w:ascii="Consolas" w:hAnsi="Consolas"/>
-          <w:color w:val="333333"/>
-          <w:lang w:val="en-US"/>
-        </w:rPr>
-        <w:t xml:space="preserve">    </w:t>
-      </w:r>
       <w:proofErr w:type="gramStart"/>
       <w:r>
         <w:rPr>
@@ -2882,7 +3039,7 @@
           <w:color w:val="333333"/>
           <w:lang w:val="en-US"/>
         </w:rPr>
-        <w:t>number</w:t>
+        <w:t>slaves</w:t>
       </w:r>
       <w:proofErr w:type="gramEnd"/>
       <w:r>
@@ -2891,7 +3048,7 @@
           <w:color w:val="333333"/>
           <w:lang w:val="en-US"/>
         </w:rPr>
-        <w:t>: 1</w:t>
+        <w:t>:</w:t>
       </w:r>
     </w:p>
     <w:p>
@@ -2919,25 +3076,27 @@
           <w:color w:val="333333"/>
           <w:lang w:val="en-US"/>
         </w:rPr>
-        <w:t xml:space="preserve">    </w:t>
+        <w:t xml:space="preserve">  </w:t>
       </w:r>
       <w:proofErr w:type="spellStart"/>
-      <w:r>
-        <w:rPr>
-          <w:rFonts w:ascii="Consolas" w:hAnsi="Consolas"/>
-          <w:color w:val="333333"/>
-          <w:lang w:val="en-US"/>
-        </w:rPr>
-        <w:t>total_voltage_measurer</w:t>
+      <w:proofErr w:type="gramStart"/>
+      <w:r>
+        <w:rPr>
+          <w:rFonts w:ascii="Consolas" w:hAnsi="Consolas"/>
+          <w:color w:val="333333"/>
+          <w:lang w:val="en-US"/>
+        </w:rPr>
+        <w:t>aabbccddeeff</w:t>
       </w:r>
       <w:proofErr w:type="spellEnd"/>
-      <w:r>
-        <w:rPr>
-          <w:rFonts w:ascii="Consolas" w:hAnsi="Consolas"/>
-          <w:color w:val="333333"/>
-          <w:lang w:val="en-US"/>
-        </w:rPr>
-        <w:t>: true</w:t>
+      <w:proofErr w:type="gramEnd"/>
+      <w:r>
+        <w:rPr>
+          <w:rFonts w:ascii="Consolas" w:hAnsi="Consolas"/>
+          <w:color w:val="333333"/>
+          <w:lang w:val="en-US"/>
+        </w:rPr>
+        <w:t>:</w:t>
       </w:r>
     </w:p>
     <w:p>
@@ -2965,9 +3124,8 @@
           <w:color w:val="333333"/>
           <w:lang w:val="en-US"/>
         </w:rPr>
-        <w:t xml:space="preserve">  </w:t>
-      </w:r>
-      <w:proofErr w:type="spellStart"/>
+        <w:t xml:space="preserve">    </w:t>
+      </w:r>
       <w:proofErr w:type="gramStart"/>
       <w:r>
         <w:rPr>
@@ -2975,9 +3133,8 @@
           <w:color w:val="333333"/>
           <w:lang w:val="en-US"/>
         </w:rPr>
-        <w:t>bbccddeeffaa</w:t>
-      </w:r>
-      <w:proofErr w:type="spellEnd"/>
+        <w:t>number</w:t>
+      </w:r>
       <w:proofErr w:type="gramEnd"/>
       <w:r>
         <w:rPr>
@@ -2985,7 +3142,7 @@
           <w:color w:val="333333"/>
           <w:lang w:val="en-US"/>
         </w:rPr>
-        <w:t>:</w:t>
+        <w:t>: 1</w:t>
       </w:r>
     </w:p>
     <w:p>
@@ -3015,23 +3172,23 @@
         </w:rPr>
         <w:t xml:space="preserve">    </w:t>
       </w:r>
-      <w:proofErr w:type="gramStart"/>
-      <w:r>
-        <w:rPr>
-          <w:rFonts w:ascii="Consolas" w:hAnsi="Consolas"/>
-          <w:color w:val="333333"/>
-          <w:lang w:val="en-US"/>
-        </w:rPr>
-        <w:t>number</w:t>
-      </w:r>
-      <w:proofErr w:type="gramEnd"/>
-      <w:r>
-        <w:rPr>
-          <w:rFonts w:ascii="Consolas" w:hAnsi="Consolas"/>
-          <w:color w:val="333333"/>
-          <w:lang w:val="en-US"/>
-        </w:rPr>
-        <w:t>: 2</w:t>
+      <w:proofErr w:type="spellStart"/>
+      <w:r>
+        <w:rPr>
+          <w:rFonts w:ascii="Consolas" w:hAnsi="Consolas"/>
+          <w:color w:val="333333"/>
+          <w:lang w:val="en-US"/>
+        </w:rPr>
+        <w:t>total_voltage_measurer</w:t>
+      </w:r>
+      <w:proofErr w:type="spellEnd"/>
+      <w:r>
+        <w:rPr>
+          <w:rFonts w:ascii="Consolas" w:hAnsi="Consolas"/>
+          <w:color w:val="333333"/>
+          <w:lang w:val="en-US"/>
+        </w:rPr>
+        <w:t>: true</w:t>
       </w:r>
     </w:p>
     <w:p>
@@ -3069,7 +3226,7 @@
           <w:color w:val="333333"/>
           <w:lang w:val="en-US"/>
         </w:rPr>
-        <w:t>ccddeeffaabb</w:t>
+        <w:t>bbccddeeffaa</w:t>
       </w:r>
       <w:proofErr w:type="spellEnd"/>
       <w:proofErr w:type="gramEnd"/>
@@ -3125,7 +3282,7 @@
           <w:color w:val="333333"/>
           <w:lang w:val="en-US"/>
         </w:rPr>
-        <w:t>: 3</w:t>
+        <w:t>: 2</w:t>
       </w:r>
     </w:p>
     <w:p>
@@ -3163,7 +3320,7 @@
           <w:color w:val="333333"/>
           <w:lang w:val="en-US"/>
         </w:rPr>
-        <w:t>ddeeffaabbcc</w:t>
+        <w:t>ccddeeffaabb</w:t>
       </w:r>
       <w:proofErr w:type="spellEnd"/>
       <w:proofErr w:type="gramEnd"/>
@@ -3219,7 +3376,7 @@
           <w:color w:val="333333"/>
           <w:lang w:val="en-US"/>
         </w:rPr>
-        <w:t>: 4</w:t>
+        <w:t>: 3</w:t>
       </w:r>
     </w:p>
     <w:p>
@@ -3247,233 +3404,27 @@
           <w:color w:val="333333"/>
           <w:lang w:val="en-US"/>
         </w:rPr>
-        <w:t xml:space="preserve">    </w:t>
+        <w:t xml:space="preserve">  </w:t>
       </w:r>
       <w:proofErr w:type="spellStart"/>
-      <w:r>
-        <w:rPr>
-          <w:rFonts w:ascii="Consolas" w:hAnsi="Consolas"/>
-          <w:color w:val="333333"/>
-          <w:lang w:val="en-US"/>
-        </w:rPr>
-        <w:t>total_current_measurer</w:t>
+      <w:proofErr w:type="gramStart"/>
+      <w:r>
+        <w:rPr>
+          <w:rFonts w:ascii="Consolas" w:hAnsi="Consolas"/>
+          <w:color w:val="333333"/>
+          <w:lang w:val="en-US"/>
+        </w:rPr>
+        <w:t>ddeeffaabbcc</w:t>
       </w:r>
       <w:proofErr w:type="spellEnd"/>
-      <w:r>
-        <w:rPr>
-          <w:rFonts w:ascii="Consolas" w:hAnsi="Consolas"/>
-          <w:color w:val="333333"/>
-          <w:lang w:val="en-US"/>
-        </w:rPr>
-        <w:t>: true</w:t>
-      </w:r>
-    </w:p>
-    <w:p>
-      <w:pPr>
-        <w:pStyle w:val="Listenabsatz"/>
-        <w:numPr>
-          <w:ilvl w:val="0"/>
-          <w:numId w:val="11"/>
-        </w:numPr>
-        <w:rPr>
-          <w:lang w:val="en-US"/>
-        </w:rPr>
-      </w:pPr>
-      <w:r>
-        <w:rPr>
-          <w:lang w:val="en-US"/>
-        </w:rPr>
-        <w:t>Edit this example mapping according to your own installation. Under the top level ("</w:t>
-      </w:r>
-      <w:proofErr w:type="gramStart"/>
-      <w:r>
-        <w:rPr>
-          <w:lang w:val="en-US"/>
-        </w:rPr>
-        <w:t>slaves:</w:t>
-      </w:r>
       <w:proofErr w:type="gramEnd"/>
       <w:r>
         <w:rPr>
-          <w:lang w:val="en-US"/>
-        </w:rPr>
-        <w:t xml:space="preserve">”), the MAC-addresses of the BMS slaves are listed. Find out which MAC-addresses your BMS slaves have and create an entry for each of them. </w:t>
-      </w:r>
-    </w:p>
-    <w:p>
-      <w:pPr>
-        <w:pStyle w:val="Listenabsatz"/>
-        <w:numPr>
-          <w:ilvl w:val="0"/>
-          <w:numId w:val="11"/>
-        </w:numPr>
-        <w:rPr>
-          <w:lang w:val="en-US"/>
-        </w:rPr>
-      </w:pPr>
-      <w:r>
-        <w:rPr>
-          <w:lang w:val="en-US"/>
-        </w:rPr>
-        <w:t xml:space="preserve">Then, there are three additional properties that need to be configured. The number of each slave exists to be able to identify a particular BMS slave in your battery cabinet. </w:t>
-      </w:r>
-      <w:r>
-        <w:rPr>
-          <w:lang w:val="en-US"/>
-        </w:rPr>
-        <w:t xml:space="preserve">Mark each of your batteries and its BMS with a number starting from 1 and then enter this number in this file with the corresponding MAC-address. </w:t>
-      </w:r>
-    </w:p>
-    <w:p>
-      <w:pPr>
-        <w:pStyle w:val="Listenabsatz"/>
-        <w:numPr>
-          <w:ilvl w:val="0"/>
-          <w:numId w:val="11"/>
-        </w:numPr>
-        <w:rPr>
-          <w:lang w:val="en-US"/>
-        </w:rPr>
-      </w:pPr>
-      <w:r>
-        <w:rPr>
-          <w:lang w:val="en-US"/>
-        </w:rPr>
-        <w:t>In your battery cabinet, there should be one BMS slave that takes an additional role as a system voltage measurement unit. For this BMS slave, add the line “</w:t>
-      </w:r>
-      <w:proofErr w:type="spellStart"/>
-      <w:r>
-        <w:rPr>
-          <w:lang w:val="en-US"/>
-        </w:rPr>
-        <w:t>total_voltage_measurer</w:t>
-      </w:r>
-      <w:proofErr w:type="spellEnd"/>
-      <w:r>
-        <w:rPr>
-          <w:lang w:val="en-US"/>
-        </w:rPr>
-        <w:t>: true</w:t>
-      </w:r>
-      <w:r>
-        <w:rPr>
-          <w:lang w:val="en-US"/>
-        </w:rPr>
-        <w:t>”.</w:t>
-      </w:r>
-    </w:p>
-    <w:p>
-      <w:pPr>
-        <w:pStyle w:val="Listenabsatz"/>
-        <w:numPr>
-          <w:ilvl w:val="0"/>
-          <w:numId w:val="11"/>
-        </w:numPr>
-        <w:rPr>
-          <w:lang w:val="en-US"/>
-        </w:rPr>
-      </w:pPr>
-      <w:r>
-        <w:rPr>
-          <w:lang w:val="en-US"/>
-        </w:rPr>
-        <w:t>In the same way, there should be a current measurement unit. Add “</w:t>
-      </w:r>
-      <w:proofErr w:type="spellStart"/>
-      <w:r>
-        <w:rPr>
-          <w:lang w:val="en-US"/>
-        </w:rPr>
-        <w:t>total_current_measurer</w:t>
-      </w:r>
-      <w:proofErr w:type="spellEnd"/>
-      <w:r>
-        <w:rPr>
-          <w:lang w:val="en-US"/>
-        </w:rPr>
-        <w:t>: true</w:t>
-      </w:r>
-      <w:r>
-        <w:rPr>
-          <w:lang w:val="en-US"/>
-        </w:rPr>
-        <w:t>” for this BMS slave.</w:t>
-      </w:r>
-    </w:p>
-    <w:p>
-      <w:pPr>
-        <w:pStyle w:val="Listenabsatz"/>
-        <w:numPr>
-          <w:ilvl w:val="0"/>
-          <w:numId w:val="11"/>
-        </w:numPr>
-        <w:rPr>
-          <w:lang w:val="en-US"/>
-        </w:rPr>
-      </w:pPr>
-      <w:r>
-        <w:rPr>
-          <w:lang w:val="en-US"/>
-        </w:rPr>
-        <w:t>You are done when you have configured an entry for each of your BMS slaves.</w:t>
-      </w:r>
-      <w:r>
-        <w:rPr>
-          <w:lang w:val="en-US"/>
-        </w:rPr>
-        <w:t xml:space="preserve"> Save the file and continue to the next step.</w:t>
-      </w:r>
-    </w:p>
-    <w:p>
-      <w:pPr>
-        <w:pStyle w:val="Listenabsatz"/>
-        <w:ind w:left="0"/>
-        <w:rPr>
-          <w:lang w:val="en-US"/>
-        </w:rPr>
-      </w:pPr>
-    </w:p>
-    <w:p>
-      <w:pPr>
-        <w:pStyle w:val="berschrift1"/>
-        <w:numPr>
-          <w:ilvl w:val="0"/>
-          <w:numId w:val="4"/>
-        </w:numPr>
-        <w:rPr>
-          <w:lang w:val="en-US"/>
-        </w:rPr>
-      </w:pPr>
-      <w:r>
-        <w:rPr>
-          <w:lang w:val="en-US"/>
-        </w:rPr>
-        <w:t>Configure the MQTT Connection to the SH10RT Inverter</w:t>
-      </w:r>
-    </w:p>
-    <w:p>
-      <w:pPr>
-        <w:rPr>
-          <w:lang w:val="en-US"/>
-        </w:rPr>
-      </w:pPr>
-    </w:p>
-    <w:p>
-      <w:pPr>
-        <w:pStyle w:val="Listenabsatz"/>
-        <w:numPr>
-          <w:ilvl w:val="0"/>
-          <w:numId w:val="15"/>
-        </w:numPr>
-        <w:rPr>
-          <w:lang w:val="en-US"/>
-        </w:rPr>
-      </w:pPr>
-      <w:r>
-        <w:rPr>
-          <w:lang w:val="en-US"/>
-        </w:rPr>
-        <w:t>Edit the configuration of Modbus4Mqtt:</w:t>
+          <w:rFonts w:ascii="Consolas" w:hAnsi="Consolas"/>
+          <w:color w:val="333333"/>
+          <w:lang w:val="en-US"/>
+        </w:rPr>
+        <w:t>:</w:t>
       </w:r>
     </w:p>
     <w:p>
@@ -3501,6 +3452,307 @@
           <w:color w:val="333333"/>
           <w:lang w:val="en-US"/>
         </w:rPr>
+        <w:t xml:space="preserve">    </w:t>
+      </w:r>
+      <w:proofErr w:type="gramStart"/>
+      <w:r>
+        <w:rPr>
+          <w:rFonts w:ascii="Consolas" w:hAnsi="Consolas"/>
+          <w:color w:val="333333"/>
+          <w:lang w:val="en-US"/>
+        </w:rPr>
+        <w:t>number</w:t>
+      </w:r>
+      <w:proofErr w:type="gramEnd"/>
+      <w:r>
+        <w:rPr>
+          <w:rFonts w:ascii="Consolas" w:hAnsi="Consolas"/>
+          <w:color w:val="333333"/>
+          <w:lang w:val="en-US"/>
+        </w:rPr>
+        <w:t>: 4</w:t>
+      </w:r>
+    </w:p>
+    <w:p>
+      <w:pPr>
+        <w:pStyle w:val="HTMLVorformatiert"/>
+        <w:pBdr>
+          <w:top w:val="single" w:sz="6" w:space="7" w:color="CCCCCC"/>
+          <w:left w:val="single" w:sz="6" w:space="7" w:color="CCCCCC"/>
+          <w:bottom w:val="single" w:sz="6" w:space="7" w:color="CCCCCC"/>
+          <w:right w:val="single" w:sz="6" w:space="7" w:color="CCCCCC"/>
+        </w:pBdr>
+        <w:shd w:val="clear" w:color="auto" w:fill="F5F5F5"/>
+        <w:wordWrap w:val="0"/>
+        <w:spacing w:after="150"/>
+        <w:ind w:left="360"/>
+        <w:rPr>
+          <w:rFonts w:ascii="Consolas" w:hAnsi="Consolas"/>
+          <w:color w:val="333333"/>
+          <w:lang w:val="en-US"/>
+        </w:rPr>
+      </w:pPr>
+      <w:r>
+        <w:rPr>
+          <w:rFonts w:ascii="Consolas" w:hAnsi="Consolas"/>
+          <w:color w:val="333333"/>
+          <w:lang w:val="en-US"/>
+        </w:rPr>
+        <w:t xml:space="preserve">    </w:t>
+      </w:r>
+      <w:proofErr w:type="spellStart"/>
+      <w:r>
+        <w:rPr>
+          <w:rFonts w:ascii="Consolas" w:hAnsi="Consolas"/>
+          <w:color w:val="333333"/>
+          <w:lang w:val="en-US"/>
+        </w:rPr>
+        <w:t>total_current_measurer</w:t>
+      </w:r>
+      <w:proofErr w:type="spellEnd"/>
+      <w:r>
+        <w:rPr>
+          <w:rFonts w:ascii="Consolas" w:hAnsi="Consolas"/>
+          <w:color w:val="333333"/>
+          <w:lang w:val="en-US"/>
+        </w:rPr>
+        <w:t>: true</w:t>
+      </w:r>
+    </w:p>
+    <w:p>
+      <w:pPr>
+        <w:pStyle w:val="Listenabsatz"/>
+        <w:numPr>
+          <w:ilvl w:val="0"/>
+          <w:numId w:val="11"/>
+        </w:numPr>
+        <w:rPr>
+          <w:lang w:val="en-US"/>
+        </w:rPr>
+      </w:pPr>
+      <w:r>
+        <w:rPr>
+          <w:lang w:val="en-US"/>
+        </w:rPr>
+        <w:t>Edit this example mapping according to your own installation. Under the top level ("</w:t>
+      </w:r>
+      <w:proofErr w:type="gramStart"/>
+      <w:r>
+        <w:rPr>
+          <w:lang w:val="en-US"/>
+        </w:rPr>
+        <w:t>slaves:</w:t>
+      </w:r>
+      <w:proofErr w:type="gramEnd"/>
+      <w:r>
+        <w:rPr>
+          <w:lang w:val="en-US"/>
+        </w:rPr>
+        <w:t xml:space="preserve">”), the MAC-addresses of the BMS slaves are listed. Find out which MAC-addresses your BMS slaves have and create an entry for each of them. </w:t>
+      </w:r>
+    </w:p>
+    <w:p>
+      <w:pPr>
+        <w:pStyle w:val="Listenabsatz"/>
+        <w:numPr>
+          <w:ilvl w:val="0"/>
+          <w:numId w:val="11"/>
+        </w:numPr>
+        <w:rPr>
+          <w:lang w:val="en-US"/>
+        </w:rPr>
+      </w:pPr>
+      <w:r>
+        <w:rPr>
+          <w:lang w:val="en-US"/>
+        </w:rPr>
+        <w:t xml:space="preserve">Then, there are three additional properties that need to be configured. The number of each slave exists to be able to identify a particular BMS slave in your battery cabinet. </w:t>
+      </w:r>
+      <w:r>
+        <w:rPr>
+          <w:lang w:val="en-US"/>
+        </w:rPr>
+        <w:t xml:space="preserve">Mark each of your batteries and its BMS with a number starting from 1 and then enter this number in this file with the corresponding MAC-address. </w:t>
+      </w:r>
+    </w:p>
+    <w:p>
+      <w:pPr>
+        <w:pStyle w:val="Listenabsatz"/>
+        <w:numPr>
+          <w:ilvl w:val="0"/>
+          <w:numId w:val="11"/>
+        </w:numPr>
+        <w:rPr>
+          <w:lang w:val="en-US"/>
+        </w:rPr>
+      </w:pPr>
+      <w:r>
+        <w:rPr>
+          <w:lang w:val="en-US"/>
+        </w:rPr>
+        <w:t>In your battery cabinet, there should be one BMS slave that takes an additional role as a system voltage measurement unit. For this BMS slave, add the line “</w:t>
+      </w:r>
+      <w:proofErr w:type="spellStart"/>
+      <w:r>
+        <w:rPr>
+          <w:lang w:val="en-US"/>
+        </w:rPr>
+        <w:t>total_voltage_measurer</w:t>
+      </w:r>
+      <w:proofErr w:type="spellEnd"/>
+      <w:r>
+        <w:rPr>
+          <w:lang w:val="en-US"/>
+        </w:rPr>
+        <w:t>: true</w:t>
+      </w:r>
+      <w:r>
+        <w:rPr>
+          <w:lang w:val="en-US"/>
+        </w:rPr>
+        <w:t>”.</w:t>
+      </w:r>
+    </w:p>
+    <w:p>
+      <w:pPr>
+        <w:pStyle w:val="Listenabsatz"/>
+        <w:numPr>
+          <w:ilvl w:val="0"/>
+          <w:numId w:val="11"/>
+        </w:numPr>
+        <w:rPr>
+          <w:lang w:val="en-US"/>
+        </w:rPr>
+      </w:pPr>
+      <w:r>
+        <w:rPr>
+          <w:lang w:val="en-US"/>
+        </w:rPr>
+        <w:t>In the same way, there should be a current measurement unit. Add “</w:t>
+      </w:r>
+      <w:proofErr w:type="spellStart"/>
+      <w:r>
+        <w:rPr>
+          <w:lang w:val="en-US"/>
+        </w:rPr>
+        <w:t>total_current_measurer</w:t>
+      </w:r>
+      <w:proofErr w:type="spellEnd"/>
+      <w:r>
+        <w:rPr>
+          <w:lang w:val="en-US"/>
+        </w:rPr>
+        <w:t>: true</w:t>
+      </w:r>
+      <w:r>
+        <w:rPr>
+          <w:lang w:val="en-US"/>
+        </w:rPr>
+        <w:t>” for this BMS slave.</w:t>
+      </w:r>
+    </w:p>
+    <w:p>
+      <w:pPr>
+        <w:pStyle w:val="Listenabsatz"/>
+        <w:numPr>
+          <w:ilvl w:val="0"/>
+          <w:numId w:val="11"/>
+        </w:numPr>
+        <w:rPr>
+          <w:lang w:val="en-US"/>
+        </w:rPr>
+      </w:pPr>
+      <w:r>
+        <w:rPr>
+          <w:lang w:val="en-US"/>
+        </w:rPr>
+        <w:t>You are done when you have configured an entry for each of your BMS slaves.</w:t>
+      </w:r>
+      <w:r>
+        <w:rPr>
+          <w:lang w:val="en-US"/>
+        </w:rPr>
+        <w:t xml:space="preserve"> Save the file and continue to the next step.</w:t>
+      </w:r>
+    </w:p>
+    <w:p>
+      <w:pPr>
+        <w:pStyle w:val="Listenabsatz"/>
+        <w:ind w:left="0"/>
+        <w:rPr>
+          <w:lang w:val="en-US"/>
+        </w:rPr>
+      </w:pPr>
+    </w:p>
+    <w:p>
+      <w:pPr>
+        <w:pStyle w:val="berschrift1"/>
+        <w:numPr>
+          <w:ilvl w:val="0"/>
+          <w:numId w:val="4"/>
+        </w:numPr>
+        <w:rPr>
+          <w:lang w:val="en-US"/>
+        </w:rPr>
+      </w:pPr>
+      <w:r>
+        <w:rPr>
+          <w:lang w:val="en-US"/>
+        </w:rPr>
+        <w:t>Configure the MQTT Connection to the SH10RT Inverter</w:t>
+      </w:r>
+    </w:p>
+    <w:p>
+      <w:pPr>
+        <w:rPr>
+          <w:lang w:val="en-US"/>
+        </w:rPr>
+      </w:pPr>
+    </w:p>
+    <w:p>
+      <w:pPr>
+        <w:pStyle w:val="Listenabsatz"/>
+        <w:numPr>
+          <w:ilvl w:val="0"/>
+          <w:numId w:val="15"/>
+        </w:numPr>
+        <w:rPr>
+          <w:lang w:val="en-US"/>
+        </w:rPr>
+      </w:pPr>
+      <w:r>
+        <w:rPr>
+          <w:lang w:val="en-US"/>
+        </w:rPr>
+        <w:t>Edit the configuration of Modbus4Mqtt:</w:t>
+      </w:r>
+    </w:p>
+    <w:p>
+      <w:pPr>
+        <w:pStyle w:val="HTMLVorformatiert"/>
+        <w:pBdr>
+          <w:top w:val="single" w:sz="6" w:space="7" w:color="CCCCCC"/>
+          <w:left w:val="single" w:sz="6" w:space="7" w:color="CCCCCC"/>
+          <w:bottom w:val="single" w:sz="6" w:space="7" w:color="CCCCCC"/>
+          <w:right w:val="single" w:sz="6" w:space="7" w:color="CCCCCC"/>
+        </w:pBdr>
+        <w:shd w:val="clear" w:color="auto" w:fill="F5F5F5"/>
+        <w:wordWrap w:val="0"/>
+        <w:spacing w:after="150"/>
+        <w:ind w:left="360"/>
+        <w:rPr>
+          <w:rFonts w:ascii="Consolas" w:hAnsi="Consolas"/>
+          <w:color w:val="333333"/>
+          <w:lang w:val="en-US"/>
+        </w:rPr>
+      </w:pPr>
+      <w:r>
+        <w:rPr>
+          <w:rFonts w:ascii="Consolas" w:hAnsi="Consolas"/>
+          <w:color w:val="333333"/>
+          <w:lang w:val="en-US"/>
+        </w:rPr>
+        <w:lastRenderedPageBreak/>
         <w:t xml:space="preserve">$ </w:t>
       </w:r>
       <w:proofErr w:type="spellStart"/>
@@ -3622,9 +3874,9 @@
       </w:pPr>
       <w:r>
         <w:rPr>
-          <w:lang w:val="en-US"/>
-        </w:rPr>
-        <w:lastRenderedPageBreak/>
+          <w:noProof/>
+          <w:lang w:eastAsia="de-DE"/>
+        </w:rPr>
         <w:drawing>
           <wp:inline distT="0" distB="0" distL="0" distR="0" wp14:anchorId="4A648C28" wp14:editId="33888B4D">
             <wp:extent cx="5760720" cy="1957070"/>
@@ -3826,8 +4078,6 @@
         </w:rPr>
         <w:t>$ ./start.sh</w:t>
       </w:r>
-      <w:bookmarkStart w:id="0" w:name="_GoBack"/>
-      <w:bookmarkEnd w:id="0"/>
     </w:p>
     <w:p>
       <w:pPr>
@@ -4135,6 +4385,7 @@
         <w:rPr>
           <w:lang w:val="en-US"/>
         </w:rPr>
+        <w:lastRenderedPageBreak/>
         <w:t xml:space="preserve">Client configuration files for </w:t>
       </w:r>
       <w:proofErr w:type="spellStart"/>
@@ -4297,7 +4548,6 @@
         <w:rPr>
           <w:lang w:val="en-US"/>
         </w:rPr>
-        <w:lastRenderedPageBreak/>
         <w:t>Copy your configuration file to /</w:t>
       </w:r>
       <w:proofErr w:type="spellStart"/>

</xml_diff>